<commit_message>
TS Kramam 5.1 and 5.2 04/09/2022
</commit_message>
<xml_diff>
--- a/TS-Kramam/TS-5.1/TS 5.1 Sanskrit Krama Paatam Corrections.docx
+++ b/TS-Kramam/TS-5.1/TS 5.1 Sanskrit Krama Paatam Corrections.docx
@@ -1,6 +1,6 @@
 
 <file path=word/document.xml><?xml version="1.0" encoding="utf-8"?>
-<w:document xmlns:wpc="http://schemas.microsoft.com/office/word/2010/wordprocessingCanvas" xmlns:cx="http://schemas.microsoft.com/office/drawing/2014/chartex" xmlns:cx1="http://schemas.microsoft.com/office/drawing/2015/9/8/chartex" xmlns:mc="http://schemas.openxmlformats.org/markup-compatibility/2006" xmlns:o="urn:schemas-microsoft-com:office:office" xmlns:r="http://schemas.openxmlformats.org/officeDocument/2006/relationships" xmlns:m="http://schemas.openxmlformats.org/officeDocument/2006/math" xmlns:v="urn:schemas-microsoft-com:vml" xmlns:wp14="http://schemas.microsoft.com/office/word/2010/wordprocessingDrawing" xmlns:wp="http://schemas.openxmlformats.org/drawingml/2006/wordprocessingDrawing" xmlns:w10="urn:schemas-microsoft-com:office:word" xmlns:w="http://schemas.openxmlformats.org/wordprocessingml/2006/main" xmlns:w14="http://schemas.microsoft.com/office/word/2010/wordml" xmlns:w15="http://schemas.microsoft.com/office/word/2012/wordml" xmlns:w16se="http://schemas.microsoft.com/office/word/2015/wordml/symex" xmlns:wpg="http://schemas.microsoft.com/office/word/2010/wordprocessingGroup" xmlns:wpi="http://schemas.microsoft.com/office/word/2010/wordprocessingInk" xmlns:wne="http://schemas.microsoft.com/office/word/2006/wordml" xmlns:wps="http://schemas.microsoft.com/office/word/2010/wordprocessingShape" mc:Ignorable="w14 w15 w16se wp14">
+<w:document xmlns:wpc="http://schemas.microsoft.com/office/word/2010/wordprocessingCanvas" xmlns:cx="http://schemas.microsoft.com/office/drawing/2014/chartex" xmlns:cx1="http://schemas.microsoft.com/office/drawing/2015/9/8/chartex" xmlns:cx2="http://schemas.microsoft.com/office/drawing/2015/10/21/chartex" xmlns:cx3="http://schemas.microsoft.com/office/drawing/2016/5/9/chartex" xmlns:cx4="http://schemas.microsoft.com/office/drawing/2016/5/10/chartex" xmlns:cx5="http://schemas.microsoft.com/office/drawing/2016/5/11/chartex" xmlns:cx6="http://schemas.microsoft.com/office/drawing/2016/5/12/chartex" xmlns:cx7="http://schemas.microsoft.com/office/drawing/2016/5/13/chartex" xmlns:cx8="http://schemas.microsoft.com/office/drawing/2016/5/14/chartex" xmlns:mc="http://schemas.openxmlformats.org/markup-compatibility/2006" xmlns:aink="http://schemas.microsoft.com/office/drawing/2016/ink" xmlns:am3d="http://schemas.microsoft.com/office/drawing/2017/model3d" xmlns:o="urn:schemas-microsoft-com:office:office" xmlns:oel="http://schemas.microsoft.com/office/2019/extlst" xmlns:r="http://schemas.openxmlformats.org/officeDocument/2006/relationships" xmlns:m="http://schemas.openxmlformats.org/officeDocument/2006/math" xmlns:v="urn:schemas-microsoft-com:vml" xmlns:wp14="http://schemas.microsoft.com/office/word/2010/wordprocessingDrawing" xmlns:wp="http://schemas.openxmlformats.org/drawingml/2006/wordprocessingDrawing" xmlns:w10="urn:schemas-microsoft-com:office:word" xmlns:w="http://schemas.openxmlformats.org/wordprocessingml/2006/main" xmlns:w14="http://schemas.microsoft.com/office/word/2010/wordml" xmlns:w15="http://schemas.microsoft.com/office/word/2012/wordml" xmlns:w16cex="http://schemas.microsoft.com/office/word/2018/wordml/cex" xmlns:w16cid="http://schemas.microsoft.com/office/word/2016/wordml/cid" xmlns:w16="http://schemas.microsoft.com/office/word/2018/wordml" xmlns:w16sdtdh="http://schemas.microsoft.com/office/word/2020/wordml/sdtdatahash" xmlns:w16se="http://schemas.microsoft.com/office/word/2015/wordml/symex" xmlns:wpg="http://schemas.microsoft.com/office/word/2010/wordprocessingGroup" xmlns:wpi="http://schemas.microsoft.com/office/word/2010/wordprocessingInk" xmlns:wne="http://schemas.microsoft.com/office/word/2006/wordml" xmlns:wps="http://schemas.microsoft.com/office/word/2010/wordprocessingShape" mc:Ignorable="w14 w15 w16se w16cid w16 w16cex w16sdtdh wp14">
   <w:body>
     <w:p>
       <w:pPr>
@@ -23,7 +23,6 @@
         </w:rPr>
         <w:t xml:space="preserve">TS </w:t>
       </w:r>
-      <w:proofErr w:type="spellStart"/>
       <w:r>
         <w:rPr>
           <w:b/>
@@ -34,7 +33,6 @@
         </w:rPr>
         <w:t>Krama</w:t>
       </w:r>
-      <w:proofErr w:type="spellEnd"/>
       <w:r>
         <w:rPr>
           <w:b/>
@@ -43,29 +41,7 @@
           <w:szCs w:val="32"/>
           <w:u w:val="single"/>
         </w:rPr>
-        <w:t xml:space="preserve"> </w:t>
-      </w:r>
-      <w:proofErr w:type="spellStart"/>
-      <w:r>
-        <w:rPr>
-          <w:b/>
-          <w:bCs/>
-          <w:sz w:val="32"/>
-          <w:szCs w:val="32"/>
-          <w:u w:val="single"/>
-        </w:rPr>
-        <w:t>Paatam</w:t>
-      </w:r>
-      <w:proofErr w:type="spellEnd"/>
-      <w:r>
-        <w:rPr>
-          <w:b/>
-          <w:bCs/>
-          <w:sz w:val="32"/>
-          <w:szCs w:val="32"/>
-          <w:u w:val="single"/>
-        </w:rPr>
-        <w:t xml:space="preserve"> – TS </w:t>
+        <w:t xml:space="preserve"> Paatam – TS </w:t>
       </w:r>
       <w:r>
         <w:rPr>
@@ -107,6 +83,7 @@
         </w:rPr>
         <w:t xml:space="preserve">Observed till </w:t>
       </w:r>
+      <w:bookmarkStart w:id="0" w:name="_Hlk113214516"/>
       <w:r>
         <w:rPr>
           <w:b/>
@@ -117,6 +94,7 @@
         </w:rPr>
         <w:t>30th Sep 2022</w:t>
       </w:r>
+      <w:bookmarkEnd w:id="0"/>
     </w:p>
     <w:p>
       <w:pPr>
@@ -164,12 +142,16 @@
               <w:spacing w:before="0" w:line="240" w:lineRule="auto"/>
               <w:jc w:val="center"/>
               <w:rPr>
-                <w:sz w:val="32"/>
-                <w:szCs w:val="32"/>
-              </w:rPr>
-            </w:pPr>
-            <w:r>
-              <w:rPr>
+                <w:b/>
+                <w:bCs/>
+                <w:sz w:val="32"/>
+                <w:szCs w:val="32"/>
+              </w:rPr>
+            </w:pPr>
+            <w:r>
+              <w:rPr>
+                <w:b/>
+                <w:bCs/>
                 <w:sz w:val="32"/>
                 <w:szCs w:val="32"/>
               </w:rPr>
@@ -181,12 +163,16 @@
               <w:spacing w:before="0" w:line="240" w:lineRule="auto"/>
               <w:jc w:val="center"/>
               <w:rPr>
-                <w:sz w:val="32"/>
-                <w:szCs w:val="32"/>
-              </w:rPr>
-            </w:pPr>
-            <w:r>
-              <w:rPr>
+                <w:b/>
+                <w:bCs/>
+                <w:sz w:val="32"/>
+                <w:szCs w:val="32"/>
+              </w:rPr>
+            </w:pPr>
+            <w:r>
+              <w:rPr>
+                <w:b/>
+                <w:bCs/>
                 <w:sz w:val="32"/>
                 <w:szCs w:val="32"/>
               </w:rPr>
@@ -203,12 +189,16 @@
               <w:spacing w:before="0" w:line="240" w:lineRule="auto"/>
               <w:jc w:val="center"/>
               <w:rPr>
-                <w:sz w:val="32"/>
-                <w:szCs w:val="32"/>
-              </w:rPr>
-            </w:pPr>
-            <w:r>
-              <w:rPr>
+                <w:b/>
+                <w:bCs/>
+                <w:sz w:val="32"/>
+                <w:szCs w:val="32"/>
+              </w:rPr>
+            </w:pPr>
+            <w:r>
+              <w:rPr>
+                <w:b/>
+                <w:bCs/>
                 <w:sz w:val="32"/>
                 <w:szCs w:val="32"/>
               </w:rPr>
@@ -226,12 +216,16 @@
               <w:ind w:right="-18"/>
               <w:jc w:val="center"/>
               <w:rPr>
-                <w:sz w:val="32"/>
-                <w:szCs w:val="32"/>
-              </w:rPr>
-            </w:pPr>
-            <w:r>
-              <w:rPr>
+                <w:b/>
+                <w:bCs/>
+                <w:sz w:val="32"/>
+                <w:szCs w:val="32"/>
+              </w:rPr>
+            </w:pPr>
+            <w:r>
+              <w:rPr>
+                <w:b/>
+                <w:bCs/>
                 <w:sz w:val="32"/>
                 <w:szCs w:val="32"/>
               </w:rPr>
@@ -305,20 +299,8 @@
                 <w:sz w:val="28"/>
                 <w:szCs w:val="32"/>
               </w:rPr>
-              <w:t xml:space="preserve">– </w:t>
-            </w:r>
-            <w:proofErr w:type="spellStart"/>
-            <w:r>
-              <w:rPr>
-                <w:rFonts w:cs="Arial"/>
-                <w:b/>
-                <w:color w:val="000000"/>
-                <w:sz w:val="28"/>
-                <w:szCs w:val="32"/>
-              </w:rPr>
-              <w:t>Kramam</w:t>
-            </w:r>
-            <w:proofErr w:type="spellEnd"/>
+              <w:t>– Kramam</w:t>
+            </w:r>
           </w:p>
           <w:p>
             <w:pPr>
@@ -339,49 +321,15 @@
                 <w:szCs w:val="32"/>
               </w:rPr>
             </w:pPr>
-            <w:proofErr w:type="spellStart"/>
-            <w:r>
-              <w:rPr>
-                <w:rFonts w:cs="Arial"/>
-                <w:b/>
-                <w:color w:val="000000"/>
-                <w:sz w:val="28"/>
-                <w:szCs w:val="32"/>
-              </w:rPr>
-              <w:t>Krama</w:t>
-            </w:r>
-            <w:proofErr w:type="spellEnd"/>
-            <w:r>
-              <w:rPr>
-                <w:rFonts w:cs="Arial"/>
-                <w:b/>
-                <w:color w:val="000000"/>
-                <w:sz w:val="28"/>
-                <w:szCs w:val="32"/>
-              </w:rPr>
-              <w:t xml:space="preserve"> </w:t>
-            </w:r>
-            <w:proofErr w:type="spellStart"/>
-            <w:r>
-              <w:rPr>
-                <w:rFonts w:cs="Arial"/>
-                <w:b/>
-                <w:color w:val="000000"/>
-                <w:sz w:val="28"/>
-                <w:szCs w:val="32"/>
-              </w:rPr>
-              <w:t>Vaakyam</w:t>
-            </w:r>
-            <w:proofErr w:type="spellEnd"/>
-            <w:r>
-              <w:rPr>
-                <w:rFonts w:cs="Arial"/>
-                <w:b/>
-                <w:color w:val="000000"/>
-                <w:sz w:val="28"/>
-                <w:szCs w:val="32"/>
-              </w:rPr>
-              <w:t xml:space="preserve"> No.– </w:t>
+            <w:r>
+              <w:rPr>
+                <w:rFonts w:cs="Arial"/>
+                <w:b/>
+                <w:color w:val="000000"/>
+                <w:sz w:val="28"/>
+                <w:szCs w:val="32"/>
+              </w:rPr>
+              <w:t xml:space="preserve">Krama Vaakyam No.– </w:t>
             </w:r>
             <w:r>
               <w:rPr>
@@ -413,27 +361,15 @@
                 <w:szCs w:val="32"/>
               </w:rPr>
             </w:pPr>
-            <w:proofErr w:type="spellStart"/>
-            <w:r>
-              <w:rPr>
-                <w:rFonts w:cs="Arial"/>
-                <w:b/>
-                <w:color w:val="000000"/>
-                <w:sz w:val="28"/>
-                <w:szCs w:val="32"/>
-              </w:rPr>
-              <w:t>Panchaati</w:t>
-            </w:r>
-            <w:proofErr w:type="spellEnd"/>
-            <w:r>
-              <w:rPr>
-                <w:rFonts w:cs="Arial"/>
-                <w:b/>
-                <w:color w:val="000000"/>
-                <w:sz w:val="28"/>
-                <w:szCs w:val="32"/>
-              </w:rPr>
-              <w:t xml:space="preserve"> No</w:t>
+            <w:r>
+              <w:rPr>
+                <w:rFonts w:cs="Arial"/>
+                <w:b/>
+                <w:color w:val="000000"/>
+                <w:sz w:val="28"/>
+                <w:szCs w:val="32"/>
+              </w:rPr>
+              <w:t>Panchaati No</w:t>
             </w:r>
             <w:r>
               <w:rPr>
@@ -817,40 +753,18 @@
                 <w:sz w:val="28"/>
                 <w:szCs w:val="32"/>
               </w:rPr>
-              <w:t>5.1.5.4</w:t>
-            </w:r>
-            <w:r>
-              <w:rPr>
-                <w:rFonts w:cs="Arial"/>
-                <w:b/>
-                <w:color w:val="000000"/>
-                <w:sz w:val="28"/>
-                <w:szCs w:val="32"/>
-              </w:rPr>
-              <w:t xml:space="preserve"> </w:t>
-            </w:r>
-            <w:r>
-              <w:rPr>
-                <w:rFonts w:cs="Arial"/>
-                <w:b/>
-                <w:color w:val="000000"/>
-                <w:sz w:val="28"/>
-                <w:szCs w:val="32"/>
-              </w:rPr>
-              <w:t xml:space="preserve">– </w:t>
-            </w:r>
-            <w:proofErr w:type="spellStart"/>
-            <w:r>
-              <w:rPr>
-                <w:rFonts w:cs="Arial"/>
-                <w:b/>
-                <w:color w:val="000000"/>
-                <w:sz w:val="28"/>
-                <w:szCs w:val="32"/>
-              </w:rPr>
-              <w:t>Kramam</w:t>
-            </w:r>
-            <w:proofErr w:type="spellEnd"/>
+              <w:t xml:space="preserve">5.1.5.4 </w:t>
+            </w:r>
+            <w:r>
+              <w:rPr>
+                <w:rFonts w:cs="Arial"/>
+                <w:b/>
+                <w:color w:val="000000"/>
+                <w:sz w:val="28"/>
+                <w:szCs w:val="32"/>
+              </w:rPr>
+              <w:t>– Kramam</w:t>
+            </w:r>
           </w:p>
           <w:p>
             <w:pPr>
@@ -871,49 +785,15 @@
                 <w:szCs w:val="32"/>
               </w:rPr>
             </w:pPr>
-            <w:proofErr w:type="spellStart"/>
-            <w:r>
-              <w:rPr>
-                <w:rFonts w:cs="Arial"/>
-                <w:b/>
-                <w:color w:val="000000"/>
-                <w:sz w:val="28"/>
-                <w:szCs w:val="32"/>
-              </w:rPr>
-              <w:t>Krama</w:t>
-            </w:r>
-            <w:proofErr w:type="spellEnd"/>
-            <w:r>
-              <w:rPr>
-                <w:rFonts w:cs="Arial"/>
-                <w:b/>
-                <w:color w:val="000000"/>
-                <w:sz w:val="28"/>
-                <w:szCs w:val="32"/>
-              </w:rPr>
-              <w:t xml:space="preserve"> </w:t>
-            </w:r>
-            <w:proofErr w:type="spellStart"/>
-            <w:r>
-              <w:rPr>
-                <w:rFonts w:cs="Arial"/>
-                <w:b/>
-                <w:color w:val="000000"/>
-                <w:sz w:val="28"/>
-                <w:szCs w:val="32"/>
-              </w:rPr>
-              <w:t>Vaakyam</w:t>
-            </w:r>
-            <w:proofErr w:type="spellEnd"/>
-            <w:r>
-              <w:rPr>
-                <w:rFonts w:cs="Arial"/>
-                <w:b/>
-                <w:color w:val="000000"/>
-                <w:sz w:val="28"/>
-                <w:szCs w:val="32"/>
-              </w:rPr>
-              <w:t xml:space="preserve"> No.– </w:t>
+            <w:r>
+              <w:rPr>
+                <w:rFonts w:cs="Arial"/>
+                <w:b/>
+                <w:color w:val="000000"/>
+                <w:sz w:val="28"/>
+                <w:szCs w:val="32"/>
+              </w:rPr>
+              <w:t xml:space="preserve">Krama Vaakyam No.– </w:t>
             </w:r>
             <w:r>
               <w:rPr>
@@ -945,27 +825,15 @@
                 <w:szCs w:val="32"/>
               </w:rPr>
             </w:pPr>
-            <w:proofErr w:type="spellStart"/>
-            <w:r>
-              <w:rPr>
-                <w:rFonts w:cs="Arial"/>
-                <w:b/>
-                <w:color w:val="000000"/>
-                <w:sz w:val="28"/>
-                <w:szCs w:val="32"/>
-              </w:rPr>
-              <w:t>Panchaati</w:t>
-            </w:r>
-            <w:proofErr w:type="spellEnd"/>
-            <w:r>
-              <w:rPr>
-                <w:rFonts w:cs="Arial"/>
-                <w:b/>
-                <w:color w:val="000000"/>
-                <w:sz w:val="28"/>
-                <w:szCs w:val="32"/>
-              </w:rPr>
-              <w:t xml:space="preserve"> No</w:t>
+            <w:r>
+              <w:rPr>
+                <w:rFonts w:cs="Arial"/>
+                <w:b/>
+                <w:color w:val="000000"/>
+                <w:sz w:val="28"/>
+                <w:szCs w:val="32"/>
+              </w:rPr>
+              <w:t>Panchaati No</w:t>
             </w:r>
             <w:r>
               <w:rPr>
@@ -993,17 +861,7 @@
                 <w:sz w:val="28"/>
                 <w:szCs w:val="32"/>
               </w:rPr>
-              <w:t>2</w:t>
-            </w:r>
-            <w:r>
-              <w:rPr>
-                <w:rFonts w:cs="Arial"/>
-                <w:b/>
-                <w:color w:val="000000"/>
-                <w:sz w:val="28"/>
-                <w:szCs w:val="32"/>
-              </w:rPr>
-              <w:t>4</w:t>
+              <w:t>24</w:t>
             </w:r>
           </w:p>
         </w:tc>
@@ -1589,50 +1447,18 @@
                 <w:sz w:val="28"/>
                 <w:szCs w:val="32"/>
               </w:rPr>
-              <w:t>5.1.</w:t>
-            </w:r>
-            <w:r>
-              <w:rPr>
-                <w:rFonts w:cs="Arial"/>
-                <w:b/>
-                <w:color w:val="000000"/>
-                <w:sz w:val="28"/>
-                <w:szCs w:val="32"/>
-              </w:rPr>
-              <w:t>7.2</w:t>
-            </w:r>
-            <w:r>
-              <w:rPr>
-                <w:rFonts w:cs="Arial"/>
-                <w:b/>
-                <w:color w:val="000000"/>
-                <w:sz w:val="28"/>
-                <w:szCs w:val="32"/>
-              </w:rPr>
-              <w:t xml:space="preserve"> </w:t>
-            </w:r>
-            <w:r>
-              <w:rPr>
-                <w:rFonts w:cs="Arial"/>
-                <w:b/>
-                <w:color w:val="000000"/>
-                <w:sz w:val="28"/>
-                <w:szCs w:val="32"/>
-              </w:rPr>
-              <w:t xml:space="preserve">– </w:t>
-            </w:r>
-            <w:proofErr w:type="spellStart"/>
-            <w:r>
-              <w:rPr>
-                <w:rFonts w:cs="Arial"/>
-                <w:b/>
-                <w:color w:val="000000"/>
-                <w:sz w:val="28"/>
-                <w:szCs w:val="32"/>
-              </w:rPr>
-              <w:t>Kramam</w:t>
-            </w:r>
-            <w:proofErr w:type="spellEnd"/>
+              <w:t xml:space="preserve">5.1.7.2 </w:t>
+            </w:r>
+            <w:r>
+              <w:rPr>
+                <w:rFonts w:cs="Arial"/>
+                <w:b/>
+                <w:color w:val="000000"/>
+                <w:sz w:val="28"/>
+                <w:szCs w:val="32"/>
+              </w:rPr>
+              <w:t>– Kramam</w:t>
+            </w:r>
           </w:p>
           <w:p>
             <w:pPr>
@@ -1653,49 +1479,15 @@
                 <w:szCs w:val="32"/>
               </w:rPr>
             </w:pPr>
-            <w:proofErr w:type="spellStart"/>
-            <w:r>
-              <w:rPr>
-                <w:rFonts w:cs="Arial"/>
-                <w:b/>
-                <w:color w:val="000000"/>
-                <w:sz w:val="28"/>
-                <w:szCs w:val="32"/>
-              </w:rPr>
-              <w:t>Krama</w:t>
-            </w:r>
-            <w:proofErr w:type="spellEnd"/>
-            <w:r>
-              <w:rPr>
-                <w:rFonts w:cs="Arial"/>
-                <w:b/>
-                <w:color w:val="000000"/>
-                <w:sz w:val="28"/>
-                <w:szCs w:val="32"/>
-              </w:rPr>
-              <w:t xml:space="preserve"> </w:t>
-            </w:r>
-            <w:proofErr w:type="spellStart"/>
-            <w:r>
-              <w:rPr>
-                <w:rFonts w:cs="Arial"/>
-                <w:b/>
-                <w:color w:val="000000"/>
-                <w:sz w:val="28"/>
-                <w:szCs w:val="32"/>
-              </w:rPr>
-              <w:t>Vaakyam</w:t>
-            </w:r>
-            <w:proofErr w:type="spellEnd"/>
-            <w:r>
-              <w:rPr>
-                <w:rFonts w:cs="Arial"/>
-                <w:b/>
-                <w:color w:val="000000"/>
-                <w:sz w:val="28"/>
-                <w:szCs w:val="32"/>
-              </w:rPr>
-              <w:t xml:space="preserve"> No.– </w:t>
+            <w:r>
+              <w:rPr>
+                <w:rFonts w:cs="Arial"/>
+                <w:b/>
+                <w:color w:val="000000"/>
+                <w:sz w:val="28"/>
+                <w:szCs w:val="32"/>
+              </w:rPr>
+              <w:t xml:space="preserve">Krama Vaakyam No.– </w:t>
             </w:r>
             <w:r>
               <w:rPr>
@@ -1727,27 +1519,15 @@
                 <w:szCs w:val="32"/>
               </w:rPr>
             </w:pPr>
-            <w:proofErr w:type="spellStart"/>
-            <w:r>
-              <w:rPr>
-                <w:rFonts w:cs="Arial"/>
-                <w:b/>
-                <w:color w:val="000000"/>
-                <w:sz w:val="28"/>
-                <w:szCs w:val="32"/>
-              </w:rPr>
-              <w:t>Panchaati</w:t>
-            </w:r>
-            <w:proofErr w:type="spellEnd"/>
-            <w:r>
-              <w:rPr>
-                <w:rFonts w:cs="Arial"/>
-                <w:b/>
-                <w:color w:val="000000"/>
-                <w:sz w:val="28"/>
-                <w:szCs w:val="32"/>
-              </w:rPr>
-              <w:t xml:space="preserve"> No</w:t>
+            <w:r>
+              <w:rPr>
+                <w:rFonts w:cs="Arial"/>
+                <w:b/>
+                <w:color w:val="000000"/>
+                <w:sz w:val="28"/>
+                <w:szCs w:val="32"/>
+              </w:rPr>
+              <w:t>Panchaati No</w:t>
             </w:r>
             <w:r>
               <w:rPr>
@@ -2050,7 +1830,6 @@
         <w:lastRenderedPageBreak/>
         <w:t xml:space="preserve">TS </w:t>
       </w:r>
-      <w:proofErr w:type="spellStart"/>
       <w:r>
         <w:rPr>
           <w:b/>
@@ -2061,7 +1840,6 @@
         </w:rPr>
         <w:t>Krama</w:t>
       </w:r>
-      <w:proofErr w:type="spellEnd"/>
       <w:r>
         <w:rPr>
           <w:b/>
@@ -2070,29 +1848,7 @@
           <w:szCs w:val="32"/>
           <w:u w:val="single"/>
         </w:rPr>
-        <w:t xml:space="preserve"> </w:t>
-      </w:r>
-      <w:proofErr w:type="spellStart"/>
-      <w:r>
-        <w:rPr>
-          <w:b/>
-          <w:bCs/>
-          <w:sz w:val="32"/>
-          <w:szCs w:val="32"/>
-          <w:u w:val="single"/>
-        </w:rPr>
-        <w:t>Paatam</w:t>
-      </w:r>
-      <w:proofErr w:type="spellEnd"/>
-      <w:r>
-        <w:rPr>
-          <w:b/>
-          <w:bCs/>
-          <w:sz w:val="32"/>
-          <w:szCs w:val="32"/>
-          <w:u w:val="single"/>
-        </w:rPr>
-        <w:t xml:space="preserve"> – TS </w:t>
+        <w:t xml:space="preserve"> Paatam – TS </w:t>
       </w:r>
       <w:r>
         <w:rPr>
@@ -2364,20 +2120,8 @@
                 <w:sz w:val="28"/>
                 <w:szCs w:val="32"/>
               </w:rPr>
-              <w:t xml:space="preserve">– </w:t>
-            </w:r>
-            <w:proofErr w:type="spellStart"/>
-            <w:r>
-              <w:rPr>
-                <w:rFonts w:cs="Arial"/>
-                <w:b/>
-                <w:color w:val="000000"/>
-                <w:sz w:val="28"/>
-                <w:szCs w:val="32"/>
-              </w:rPr>
-              <w:t>Kramam</w:t>
-            </w:r>
-            <w:proofErr w:type="spellEnd"/>
+              <w:t>– Kramam</w:t>
+            </w:r>
           </w:p>
           <w:p>
             <w:pPr>
@@ -2398,49 +2142,15 @@
                 <w:szCs w:val="32"/>
               </w:rPr>
             </w:pPr>
-            <w:proofErr w:type="spellStart"/>
-            <w:r>
-              <w:rPr>
-                <w:rFonts w:cs="Arial"/>
-                <w:b/>
-                <w:color w:val="000000"/>
-                <w:sz w:val="28"/>
-                <w:szCs w:val="32"/>
-              </w:rPr>
-              <w:t>Krama</w:t>
-            </w:r>
-            <w:proofErr w:type="spellEnd"/>
-            <w:r>
-              <w:rPr>
-                <w:rFonts w:cs="Arial"/>
-                <w:b/>
-                <w:color w:val="000000"/>
-                <w:sz w:val="28"/>
-                <w:szCs w:val="32"/>
-              </w:rPr>
-              <w:t xml:space="preserve"> </w:t>
-            </w:r>
-            <w:proofErr w:type="spellStart"/>
-            <w:r>
-              <w:rPr>
-                <w:rFonts w:cs="Arial"/>
-                <w:b/>
-                <w:color w:val="000000"/>
-                <w:sz w:val="28"/>
-                <w:szCs w:val="32"/>
-              </w:rPr>
-              <w:t>Vaakyam</w:t>
-            </w:r>
-            <w:proofErr w:type="spellEnd"/>
-            <w:r>
-              <w:rPr>
-                <w:rFonts w:cs="Arial"/>
-                <w:b/>
-                <w:color w:val="000000"/>
-                <w:sz w:val="28"/>
-                <w:szCs w:val="32"/>
-              </w:rPr>
-              <w:t xml:space="preserve"> No.– </w:t>
+            <w:r>
+              <w:rPr>
+                <w:rFonts w:cs="Arial"/>
+                <w:b/>
+                <w:color w:val="000000"/>
+                <w:sz w:val="28"/>
+                <w:szCs w:val="32"/>
+              </w:rPr>
+              <w:t xml:space="preserve">Krama Vaakyam No.– </w:t>
             </w:r>
             <w:r>
               <w:rPr>
@@ -2472,27 +2182,15 @@
                 <w:szCs w:val="32"/>
               </w:rPr>
             </w:pPr>
-            <w:proofErr w:type="spellStart"/>
-            <w:r>
-              <w:rPr>
-                <w:rFonts w:cs="Arial"/>
-                <w:b/>
-                <w:color w:val="000000"/>
-                <w:sz w:val="28"/>
-                <w:szCs w:val="32"/>
-              </w:rPr>
-              <w:t>Panchaati</w:t>
-            </w:r>
-            <w:proofErr w:type="spellEnd"/>
-            <w:r>
-              <w:rPr>
-                <w:rFonts w:cs="Arial"/>
-                <w:b/>
-                <w:color w:val="000000"/>
-                <w:sz w:val="28"/>
-                <w:szCs w:val="32"/>
-              </w:rPr>
-              <w:t xml:space="preserve"> No</w:t>
+            <w:r>
+              <w:rPr>
+                <w:rFonts w:cs="Arial"/>
+                <w:b/>
+                <w:color w:val="000000"/>
+                <w:sz w:val="28"/>
+                <w:szCs w:val="32"/>
+              </w:rPr>
+              <w:t>Panchaati No</w:t>
             </w:r>
             <w:r>
               <w:rPr>
@@ -2964,20 +2662,8 @@
                 <w:sz w:val="28"/>
                 <w:szCs w:val="32"/>
               </w:rPr>
-              <w:t xml:space="preserve">T.S.5.1.4.1 – </w:t>
-            </w:r>
-            <w:proofErr w:type="spellStart"/>
-            <w:r>
-              <w:rPr>
-                <w:rFonts w:cs="Arial"/>
-                <w:b/>
-                <w:color w:val="000000"/>
-                <w:sz w:val="28"/>
-                <w:szCs w:val="32"/>
-              </w:rPr>
-              <w:t>Kramam</w:t>
-            </w:r>
-            <w:proofErr w:type="spellEnd"/>
+              <w:t>T.S.5.1.4.1 – Kramam</w:t>
+            </w:r>
           </w:p>
           <w:p>
             <w:pPr>
@@ -2998,49 +2684,15 @@
                 <w:szCs w:val="32"/>
               </w:rPr>
             </w:pPr>
-            <w:proofErr w:type="spellStart"/>
-            <w:r>
-              <w:rPr>
-                <w:rFonts w:cs="Arial"/>
-                <w:b/>
-                <w:color w:val="000000"/>
-                <w:sz w:val="28"/>
-                <w:szCs w:val="32"/>
-              </w:rPr>
-              <w:t>Krama</w:t>
-            </w:r>
-            <w:proofErr w:type="spellEnd"/>
-            <w:r>
-              <w:rPr>
-                <w:rFonts w:cs="Arial"/>
-                <w:b/>
-                <w:color w:val="000000"/>
-                <w:sz w:val="28"/>
-                <w:szCs w:val="32"/>
-              </w:rPr>
-              <w:t xml:space="preserve"> </w:t>
-            </w:r>
-            <w:proofErr w:type="spellStart"/>
-            <w:r>
-              <w:rPr>
-                <w:rFonts w:cs="Arial"/>
-                <w:b/>
-                <w:color w:val="000000"/>
-                <w:sz w:val="28"/>
-                <w:szCs w:val="32"/>
-              </w:rPr>
-              <w:t>Vaakyam</w:t>
-            </w:r>
-            <w:proofErr w:type="spellEnd"/>
-            <w:r>
-              <w:rPr>
-                <w:rFonts w:cs="Arial"/>
-                <w:b/>
-                <w:color w:val="000000"/>
-                <w:sz w:val="28"/>
-                <w:szCs w:val="32"/>
-              </w:rPr>
-              <w:t xml:space="preserve"> No.– 33</w:t>
+            <w:r>
+              <w:rPr>
+                <w:rFonts w:cs="Arial"/>
+                <w:b/>
+                <w:color w:val="000000"/>
+                <w:sz w:val="28"/>
+                <w:szCs w:val="32"/>
+              </w:rPr>
+              <w:t>Krama Vaakyam No.– 33</w:t>
             </w:r>
           </w:p>
           <w:p>
@@ -3062,27 +2714,15 @@
                 <w:szCs w:val="32"/>
               </w:rPr>
             </w:pPr>
-            <w:proofErr w:type="spellStart"/>
-            <w:r>
-              <w:rPr>
-                <w:rFonts w:cs="Arial"/>
-                <w:b/>
-                <w:color w:val="000000"/>
-                <w:sz w:val="28"/>
-                <w:szCs w:val="32"/>
-              </w:rPr>
-              <w:t>Panchaati</w:t>
-            </w:r>
-            <w:proofErr w:type="spellEnd"/>
-            <w:r>
-              <w:rPr>
-                <w:rFonts w:cs="Arial"/>
-                <w:b/>
-                <w:color w:val="000000"/>
-                <w:sz w:val="28"/>
-                <w:szCs w:val="32"/>
-              </w:rPr>
-              <w:t xml:space="preserve"> No</w:t>
+            <w:r>
+              <w:rPr>
+                <w:rFonts w:cs="Arial"/>
+                <w:b/>
+                <w:color w:val="000000"/>
+                <w:sz w:val="28"/>
+                <w:szCs w:val="32"/>
+              </w:rPr>
+              <w:t>Panchaati No</w:t>
             </w:r>
             <w:r>
               <w:rPr>
@@ -3459,19 +3099,8 @@
                 <w:sz w:val="28"/>
                 <w:szCs w:val="32"/>
               </w:rPr>
-              <w:t xml:space="preserve">T.S.5.1.4.5 – </w:t>
-            </w:r>
-            <w:proofErr w:type="spellStart"/>
-            <w:r>
-              <w:rPr>
-                <w:rFonts w:cs="Arial"/>
-                <w:b/>
-                <w:sz w:val="28"/>
-                <w:szCs w:val="32"/>
-              </w:rPr>
-              <w:t>Kramam</w:t>
-            </w:r>
-            <w:proofErr w:type="spellEnd"/>
+              <w:t>T.S.5.1.4.5 – Kramam</w:t>
+            </w:r>
           </w:p>
           <w:p>
             <w:pPr>
@@ -3491,45 +3120,14 @@
                 <w:szCs w:val="32"/>
               </w:rPr>
             </w:pPr>
-            <w:proofErr w:type="spellStart"/>
-            <w:r>
-              <w:rPr>
-                <w:rFonts w:cs="Arial"/>
-                <w:b/>
-                <w:sz w:val="28"/>
-                <w:szCs w:val="32"/>
-              </w:rPr>
-              <w:t>Krama</w:t>
-            </w:r>
-            <w:proofErr w:type="spellEnd"/>
-            <w:r>
-              <w:rPr>
-                <w:rFonts w:cs="Arial"/>
-                <w:b/>
-                <w:sz w:val="28"/>
-                <w:szCs w:val="32"/>
-              </w:rPr>
-              <w:t xml:space="preserve"> </w:t>
-            </w:r>
-            <w:proofErr w:type="spellStart"/>
-            <w:r>
-              <w:rPr>
-                <w:rFonts w:cs="Arial"/>
-                <w:b/>
-                <w:sz w:val="28"/>
-                <w:szCs w:val="32"/>
-              </w:rPr>
-              <w:t>Vaakyam</w:t>
-            </w:r>
-            <w:proofErr w:type="spellEnd"/>
-            <w:r>
-              <w:rPr>
-                <w:rFonts w:cs="Arial"/>
-                <w:b/>
-                <w:sz w:val="28"/>
-                <w:szCs w:val="32"/>
-              </w:rPr>
-              <w:t xml:space="preserve"> No.– 14</w:t>
+            <w:r>
+              <w:rPr>
+                <w:rFonts w:cs="Arial"/>
+                <w:b/>
+                <w:sz w:val="28"/>
+                <w:szCs w:val="32"/>
+              </w:rPr>
+              <w:t>Krama Vaakyam No.– 14</w:t>
             </w:r>
           </w:p>
           <w:p>
@@ -3550,25 +3148,14 @@
                 <w:szCs w:val="32"/>
               </w:rPr>
             </w:pPr>
-            <w:proofErr w:type="spellStart"/>
-            <w:r>
-              <w:rPr>
-                <w:rFonts w:cs="Arial"/>
-                <w:b/>
-                <w:sz w:val="28"/>
-                <w:szCs w:val="32"/>
-              </w:rPr>
-              <w:t>Panchaati</w:t>
-            </w:r>
-            <w:proofErr w:type="spellEnd"/>
-            <w:r>
-              <w:rPr>
-                <w:rFonts w:cs="Arial"/>
-                <w:b/>
-                <w:sz w:val="28"/>
-                <w:szCs w:val="32"/>
-              </w:rPr>
-              <w:t xml:space="preserve"> No</w:t>
+            <w:r>
+              <w:rPr>
+                <w:rFonts w:cs="Arial"/>
+                <w:b/>
+                <w:sz w:val="28"/>
+                <w:szCs w:val="32"/>
+              </w:rPr>
+              <w:t>Panchaati No</w:t>
             </w:r>
             <w:r>
               <w:rPr>
@@ -3916,19 +3503,8 @@
                 <w:sz w:val="28"/>
                 <w:szCs w:val="32"/>
               </w:rPr>
-              <w:t xml:space="preserve">T.S.5.1.5.5 – </w:t>
-            </w:r>
-            <w:proofErr w:type="spellStart"/>
-            <w:r>
-              <w:rPr>
-                <w:rFonts w:cs="Arial"/>
-                <w:b/>
-                <w:sz w:val="28"/>
-                <w:szCs w:val="32"/>
-              </w:rPr>
-              <w:t>Kramam</w:t>
-            </w:r>
-            <w:proofErr w:type="spellEnd"/>
+              <w:t>T.S.5.1.5.5 – Kramam</w:t>
+            </w:r>
           </w:p>
           <w:p>
             <w:pPr>
@@ -3948,45 +3524,14 @@
                 <w:szCs w:val="32"/>
               </w:rPr>
             </w:pPr>
-            <w:proofErr w:type="spellStart"/>
-            <w:r>
-              <w:rPr>
-                <w:rFonts w:cs="Arial"/>
-                <w:b/>
-                <w:sz w:val="28"/>
-                <w:szCs w:val="32"/>
-              </w:rPr>
-              <w:t>Krama</w:t>
-            </w:r>
-            <w:proofErr w:type="spellEnd"/>
-            <w:r>
-              <w:rPr>
-                <w:rFonts w:cs="Arial"/>
-                <w:b/>
-                <w:sz w:val="28"/>
-                <w:szCs w:val="32"/>
-              </w:rPr>
-              <w:t xml:space="preserve"> </w:t>
-            </w:r>
-            <w:proofErr w:type="spellStart"/>
-            <w:r>
-              <w:rPr>
-                <w:rFonts w:cs="Arial"/>
-                <w:b/>
-                <w:sz w:val="28"/>
-                <w:szCs w:val="32"/>
-              </w:rPr>
-              <w:t>Vaakyam</w:t>
-            </w:r>
-            <w:proofErr w:type="spellEnd"/>
-            <w:r>
-              <w:rPr>
-                <w:rFonts w:cs="Arial"/>
-                <w:b/>
-                <w:sz w:val="28"/>
-                <w:szCs w:val="32"/>
-              </w:rPr>
-              <w:t xml:space="preserve"> No.– 2</w:t>
+            <w:r>
+              <w:rPr>
+                <w:rFonts w:cs="Arial"/>
+                <w:b/>
+                <w:sz w:val="28"/>
+                <w:szCs w:val="32"/>
+              </w:rPr>
+              <w:t>Krama Vaakyam No.– 2</w:t>
             </w:r>
           </w:p>
           <w:p>
@@ -4007,25 +3552,14 @@
                 <w:szCs w:val="32"/>
               </w:rPr>
             </w:pPr>
-            <w:proofErr w:type="spellStart"/>
-            <w:r>
-              <w:rPr>
-                <w:rFonts w:cs="Arial"/>
-                <w:b/>
-                <w:sz w:val="28"/>
-                <w:szCs w:val="32"/>
-              </w:rPr>
-              <w:t>Panchaati</w:t>
-            </w:r>
-            <w:proofErr w:type="spellEnd"/>
-            <w:r>
-              <w:rPr>
-                <w:rFonts w:cs="Arial"/>
-                <w:b/>
-                <w:sz w:val="28"/>
-                <w:szCs w:val="32"/>
-              </w:rPr>
-              <w:t xml:space="preserve"> No</w:t>
+            <w:r>
+              <w:rPr>
+                <w:rFonts w:cs="Arial"/>
+                <w:b/>
+                <w:sz w:val="28"/>
+                <w:szCs w:val="32"/>
+              </w:rPr>
+              <w:t>Panchaati No</w:t>
             </w:r>
             <w:r>
               <w:rPr>
@@ -4328,19 +3862,8 @@
                 <w:sz w:val="28"/>
                 <w:szCs w:val="32"/>
               </w:rPr>
-              <w:t xml:space="preserve">T.S.5.1.5.9 – </w:t>
-            </w:r>
-            <w:proofErr w:type="spellStart"/>
-            <w:r>
-              <w:rPr>
-                <w:rFonts w:cs="Arial"/>
-                <w:b/>
-                <w:sz w:val="28"/>
-                <w:szCs w:val="32"/>
-              </w:rPr>
-              <w:t>Kramam</w:t>
-            </w:r>
-            <w:proofErr w:type="spellEnd"/>
+              <w:t>T.S.5.1.5.9 – Kramam</w:t>
+            </w:r>
           </w:p>
           <w:p>
             <w:pPr>
@@ -4360,45 +3883,14 @@
                 <w:szCs w:val="32"/>
               </w:rPr>
             </w:pPr>
-            <w:proofErr w:type="spellStart"/>
-            <w:r>
-              <w:rPr>
-                <w:rFonts w:cs="Arial"/>
-                <w:b/>
-                <w:sz w:val="28"/>
-                <w:szCs w:val="32"/>
-              </w:rPr>
-              <w:t>Krama</w:t>
-            </w:r>
-            <w:proofErr w:type="spellEnd"/>
-            <w:r>
-              <w:rPr>
-                <w:rFonts w:cs="Arial"/>
-                <w:b/>
-                <w:sz w:val="28"/>
-                <w:szCs w:val="32"/>
-              </w:rPr>
-              <w:t xml:space="preserve"> </w:t>
-            </w:r>
-            <w:proofErr w:type="spellStart"/>
-            <w:r>
-              <w:rPr>
-                <w:rFonts w:cs="Arial"/>
-                <w:b/>
-                <w:sz w:val="28"/>
-                <w:szCs w:val="32"/>
-              </w:rPr>
-              <w:t>Vaakyam</w:t>
-            </w:r>
-            <w:proofErr w:type="spellEnd"/>
-            <w:r>
-              <w:rPr>
-                <w:rFonts w:cs="Arial"/>
-                <w:b/>
-                <w:sz w:val="28"/>
-                <w:szCs w:val="32"/>
-              </w:rPr>
-              <w:t xml:space="preserve"> No.– 52</w:t>
+            <w:r>
+              <w:rPr>
+                <w:rFonts w:cs="Arial"/>
+                <w:b/>
+                <w:sz w:val="28"/>
+                <w:szCs w:val="32"/>
+              </w:rPr>
+              <w:t>Krama Vaakyam No.– 52</w:t>
             </w:r>
           </w:p>
           <w:p>
@@ -4419,25 +3911,14 @@
                 <w:szCs w:val="32"/>
               </w:rPr>
             </w:pPr>
-            <w:proofErr w:type="spellStart"/>
-            <w:r>
-              <w:rPr>
-                <w:rFonts w:cs="Arial"/>
-                <w:b/>
-                <w:sz w:val="28"/>
-                <w:szCs w:val="32"/>
-              </w:rPr>
-              <w:t>Panchaati</w:t>
-            </w:r>
-            <w:proofErr w:type="spellEnd"/>
-            <w:r>
-              <w:rPr>
-                <w:rFonts w:cs="Arial"/>
-                <w:b/>
-                <w:sz w:val="28"/>
-                <w:szCs w:val="32"/>
-              </w:rPr>
-              <w:t xml:space="preserve"> No</w:t>
+            <w:r>
+              <w:rPr>
+                <w:rFonts w:cs="Arial"/>
+                <w:b/>
+                <w:sz w:val="28"/>
+                <w:szCs w:val="32"/>
+              </w:rPr>
+              <w:t>Panchaati No</w:t>
             </w:r>
             <w:r>
               <w:rPr>
@@ -4786,18 +4267,7 @@
                 <w:sz w:val="40"/>
                 <w:szCs w:val="40"/>
               </w:rPr>
-              <w:t>AÉåwÉþkÉr</w:t>
-            </w:r>
-            <w:bookmarkStart w:id="0" w:name="_GoBack"/>
-            <w:bookmarkEnd w:id="0"/>
-            <w:r>
-              <w:rPr>
-                <w:rFonts w:ascii="BRH Devanagari Extra" w:hAnsi="BRH Devanagari Extra" w:cs="BRH Devanagari Extra"/>
-                <w:color w:val="000000"/>
-                <w:sz w:val="40"/>
-                <w:szCs w:val="40"/>
-              </w:rPr>
-              <w:t>ÉÈ</w:t>
+              <w:t>AÉåwÉþkÉrÉÈ</w:t>
             </w:r>
             <w:proofErr w:type="spellEnd"/>
             <w:r>
@@ -4846,19 +4316,8 @@
                 <w:szCs w:val="32"/>
               </w:rPr>
               <w:lastRenderedPageBreak/>
-              <w:t xml:space="preserve">T.S.5.1.8.4 – </w:t>
-            </w:r>
-            <w:proofErr w:type="spellStart"/>
-            <w:r>
-              <w:rPr>
-                <w:rFonts w:cs="Arial"/>
-                <w:b/>
-                <w:sz w:val="28"/>
-                <w:szCs w:val="32"/>
-              </w:rPr>
-              <w:t>Kramam</w:t>
-            </w:r>
-            <w:proofErr w:type="spellEnd"/>
+              <w:t>T.S.5.1.8.4 – Kramam</w:t>
+            </w:r>
           </w:p>
           <w:p>
             <w:pPr>
@@ -4878,45 +4337,14 @@
                 <w:szCs w:val="32"/>
               </w:rPr>
             </w:pPr>
-            <w:proofErr w:type="spellStart"/>
-            <w:r>
-              <w:rPr>
-                <w:rFonts w:cs="Arial"/>
-                <w:b/>
-                <w:sz w:val="28"/>
-                <w:szCs w:val="32"/>
-              </w:rPr>
-              <w:t>Krama</w:t>
-            </w:r>
-            <w:proofErr w:type="spellEnd"/>
-            <w:r>
-              <w:rPr>
-                <w:rFonts w:cs="Arial"/>
-                <w:b/>
-                <w:sz w:val="28"/>
-                <w:szCs w:val="32"/>
-              </w:rPr>
-              <w:t xml:space="preserve"> </w:t>
-            </w:r>
-            <w:proofErr w:type="spellStart"/>
-            <w:r>
-              <w:rPr>
-                <w:rFonts w:cs="Arial"/>
-                <w:b/>
-                <w:sz w:val="28"/>
-                <w:szCs w:val="32"/>
-              </w:rPr>
-              <w:t>Vaakyam</w:t>
-            </w:r>
-            <w:proofErr w:type="spellEnd"/>
-            <w:r>
-              <w:rPr>
-                <w:rFonts w:cs="Arial"/>
-                <w:b/>
-                <w:sz w:val="28"/>
-                <w:szCs w:val="32"/>
-              </w:rPr>
-              <w:t xml:space="preserve"> No.– 26</w:t>
+            <w:r>
+              <w:rPr>
+                <w:rFonts w:cs="Arial"/>
+                <w:b/>
+                <w:sz w:val="28"/>
+                <w:szCs w:val="32"/>
+              </w:rPr>
+              <w:t>Krama Vaakyam No.– 26</w:t>
             </w:r>
           </w:p>
           <w:p>
@@ -4937,25 +4365,14 @@
                 <w:szCs w:val="32"/>
               </w:rPr>
             </w:pPr>
-            <w:proofErr w:type="spellStart"/>
-            <w:r>
-              <w:rPr>
-                <w:rFonts w:cs="Arial"/>
-                <w:b/>
-                <w:sz w:val="28"/>
-                <w:szCs w:val="32"/>
-              </w:rPr>
-              <w:t>Panchaati</w:t>
-            </w:r>
-            <w:proofErr w:type="spellEnd"/>
-            <w:r>
-              <w:rPr>
-                <w:rFonts w:cs="Arial"/>
-                <w:b/>
-                <w:sz w:val="28"/>
-                <w:szCs w:val="32"/>
-              </w:rPr>
-              <w:t xml:space="preserve"> No</w:t>
+            <w:r>
+              <w:rPr>
+                <w:rFonts w:cs="Arial"/>
+                <w:b/>
+                <w:sz w:val="28"/>
+                <w:szCs w:val="32"/>
+              </w:rPr>
+              <w:t>Panchaati No</w:t>
             </w:r>
             <w:r>
               <w:rPr>
@@ -5715,19 +5132,8 @@
                 <w:sz w:val="28"/>
                 <w:szCs w:val="32"/>
               </w:rPr>
-              <w:t xml:space="preserve">T.S.5.1.8.6 – </w:t>
-            </w:r>
-            <w:proofErr w:type="spellStart"/>
-            <w:r>
-              <w:rPr>
-                <w:rFonts w:cs="Arial"/>
-                <w:b/>
-                <w:sz w:val="28"/>
-                <w:szCs w:val="32"/>
-              </w:rPr>
-              <w:t>Kramam</w:t>
-            </w:r>
-            <w:proofErr w:type="spellEnd"/>
+              <w:t>T.S.5.1.8.6 – Kramam</w:t>
+            </w:r>
           </w:p>
           <w:p>
             <w:pPr>
@@ -5747,45 +5153,14 @@
                 <w:szCs w:val="32"/>
               </w:rPr>
             </w:pPr>
-            <w:proofErr w:type="spellStart"/>
-            <w:r>
-              <w:rPr>
-                <w:rFonts w:cs="Arial"/>
-                <w:b/>
-                <w:sz w:val="28"/>
-                <w:szCs w:val="32"/>
-              </w:rPr>
-              <w:t>Krama</w:t>
-            </w:r>
-            <w:proofErr w:type="spellEnd"/>
-            <w:r>
-              <w:rPr>
-                <w:rFonts w:cs="Arial"/>
-                <w:b/>
-                <w:sz w:val="28"/>
-                <w:szCs w:val="32"/>
-              </w:rPr>
-              <w:t xml:space="preserve"> </w:t>
-            </w:r>
-            <w:proofErr w:type="spellStart"/>
-            <w:r>
-              <w:rPr>
-                <w:rFonts w:cs="Arial"/>
-                <w:b/>
-                <w:sz w:val="28"/>
-                <w:szCs w:val="32"/>
-              </w:rPr>
-              <w:t>Vaakyam</w:t>
-            </w:r>
-            <w:proofErr w:type="spellEnd"/>
-            <w:r>
-              <w:rPr>
-                <w:rFonts w:cs="Arial"/>
-                <w:b/>
-                <w:sz w:val="28"/>
-                <w:szCs w:val="32"/>
-              </w:rPr>
-              <w:t xml:space="preserve"> No.– 14</w:t>
+            <w:r>
+              <w:rPr>
+                <w:rFonts w:cs="Arial"/>
+                <w:b/>
+                <w:sz w:val="28"/>
+                <w:szCs w:val="32"/>
+              </w:rPr>
+              <w:t>Krama Vaakyam No.– 14</w:t>
             </w:r>
           </w:p>
           <w:p>
@@ -5806,25 +5181,14 @@
                 <w:szCs w:val="32"/>
               </w:rPr>
             </w:pPr>
-            <w:proofErr w:type="spellStart"/>
-            <w:r>
-              <w:rPr>
-                <w:rFonts w:cs="Arial"/>
-                <w:b/>
-                <w:sz w:val="28"/>
-                <w:szCs w:val="32"/>
-              </w:rPr>
-              <w:t>Panchaati</w:t>
-            </w:r>
-            <w:proofErr w:type="spellEnd"/>
-            <w:r>
-              <w:rPr>
-                <w:rFonts w:cs="Arial"/>
-                <w:b/>
-                <w:sz w:val="28"/>
-                <w:szCs w:val="32"/>
-              </w:rPr>
-              <w:t xml:space="preserve"> No</w:t>
+            <w:r>
+              <w:rPr>
+                <w:rFonts w:cs="Arial"/>
+                <w:b/>
+                <w:sz w:val="28"/>
+                <w:szCs w:val="32"/>
+              </w:rPr>
+              <w:t>Panchaati No</w:t>
             </w:r>
             <w:r>
               <w:rPr>
@@ -6174,19 +5538,8 @@
                 <w:sz w:val="28"/>
                 <w:szCs w:val="32"/>
               </w:rPr>
-              <w:t xml:space="preserve">T.S.5.1.9.5 – </w:t>
-            </w:r>
-            <w:proofErr w:type="spellStart"/>
-            <w:r>
-              <w:rPr>
-                <w:rFonts w:cs="Arial"/>
-                <w:b/>
-                <w:sz w:val="28"/>
-                <w:szCs w:val="32"/>
-              </w:rPr>
-              <w:t>Kramam</w:t>
-            </w:r>
-            <w:proofErr w:type="spellEnd"/>
+              <w:t>T.S.5.1.9.5 – Kramam</w:t>
+            </w:r>
           </w:p>
           <w:p>
             <w:pPr>
@@ -6206,45 +5559,14 @@
                 <w:szCs w:val="32"/>
               </w:rPr>
             </w:pPr>
-            <w:proofErr w:type="spellStart"/>
-            <w:r>
-              <w:rPr>
-                <w:rFonts w:cs="Arial"/>
-                <w:b/>
-                <w:sz w:val="28"/>
-                <w:szCs w:val="32"/>
-              </w:rPr>
-              <w:t>Krama</w:t>
-            </w:r>
-            <w:proofErr w:type="spellEnd"/>
-            <w:r>
-              <w:rPr>
-                <w:rFonts w:cs="Arial"/>
-                <w:b/>
-                <w:sz w:val="28"/>
-                <w:szCs w:val="32"/>
-              </w:rPr>
-              <w:t xml:space="preserve"> </w:t>
-            </w:r>
-            <w:proofErr w:type="spellStart"/>
-            <w:r>
-              <w:rPr>
-                <w:rFonts w:cs="Arial"/>
-                <w:b/>
-                <w:sz w:val="28"/>
-                <w:szCs w:val="32"/>
-              </w:rPr>
-              <w:t>Vaakyam</w:t>
-            </w:r>
-            <w:proofErr w:type="spellEnd"/>
-            <w:r>
-              <w:rPr>
-                <w:rFonts w:cs="Arial"/>
-                <w:b/>
-                <w:sz w:val="28"/>
-                <w:szCs w:val="32"/>
-              </w:rPr>
-              <w:t xml:space="preserve"> No.– 3</w:t>
+            <w:r>
+              <w:rPr>
+                <w:rFonts w:cs="Arial"/>
+                <w:b/>
+                <w:sz w:val="28"/>
+                <w:szCs w:val="32"/>
+              </w:rPr>
+              <w:t>Krama Vaakyam No.– 3</w:t>
             </w:r>
           </w:p>
           <w:p>
@@ -6265,25 +5587,14 @@
                 <w:szCs w:val="32"/>
               </w:rPr>
             </w:pPr>
-            <w:proofErr w:type="spellStart"/>
-            <w:r>
-              <w:rPr>
-                <w:rFonts w:cs="Arial"/>
-                <w:b/>
-                <w:sz w:val="28"/>
-                <w:szCs w:val="32"/>
-              </w:rPr>
-              <w:t>Panchaati</w:t>
-            </w:r>
-            <w:proofErr w:type="spellEnd"/>
-            <w:r>
-              <w:rPr>
-                <w:rFonts w:cs="Arial"/>
-                <w:b/>
-                <w:sz w:val="28"/>
-                <w:szCs w:val="32"/>
-              </w:rPr>
-              <w:t xml:space="preserve"> No</w:t>
+            <w:r>
+              <w:rPr>
+                <w:rFonts w:cs="Arial"/>
+                <w:b/>
+                <w:sz w:val="28"/>
+                <w:szCs w:val="32"/>
+              </w:rPr>
+              <w:t>Panchaati No</w:t>
             </w:r>
             <w:r>
               <w:rPr>
@@ -6632,19 +5943,8 @@
                 <w:sz w:val="28"/>
                 <w:szCs w:val="32"/>
               </w:rPr>
-              <w:t xml:space="preserve">T.S.5.1.10.1 – </w:t>
-            </w:r>
-            <w:proofErr w:type="spellStart"/>
-            <w:r>
-              <w:rPr>
-                <w:rFonts w:cs="Arial"/>
-                <w:b/>
-                <w:sz w:val="28"/>
-                <w:szCs w:val="32"/>
-              </w:rPr>
-              <w:t>Kramam</w:t>
-            </w:r>
-            <w:proofErr w:type="spellEnd"/>
+              <w:t>T.S.5.1.10.1 – Kramam</w:t>
+            </w:r>
           </w:p>
           <w:p>
             <w:pPr>
@@ -6664,45 +5964,14 @@
                 <w:szCs w:val="32"/>
               </w:rPr>
             </w:pPr>
-            <w:proofErr w:type="spellStart"/>
-            <w:r>
-              <w:rPr>
-                <w:rFonts w:cs="Arial"/>
-                <w:b/>
-                <w:sz w:val="28"/>
-                <w:szCs w:val="32"/>
-              </w:rPr>
-              <w:t>Krama</w:t>
-            </w:r>
-            <w:proofErr w:type="spellEnd"/>
-            <w:r>
-              <w:rPr>
-                <w:rFonts w:cs="Arial"/>
-                <w:b/>
-                <w:sz w:val="28"/>
-                <w:szCs w:val="32"/>
-              </w:rPr>
-              <w:t xml:space="preserve"> </w:t>
-            </w:r>
-            <w:proofErr w:type="spellStart"/>
-            <w:r>
-              <w:rPr>
-                <w:rFonts w:cs="Arial"/>
-                <w:b/>
-                <w:sz w:val="28"/>
-                <w:szCs w:val="32"/>
-              </w:rPr>
-              <w:t>Vaakyam</w:t>
-            </w:r>
-            <w:proofErr w:type="spellEnd"/>
-            <w:r>
-              <w:rPr>
-                <w:rFonts w:cs="Arial"/>
-                <w:b/>
-                <w:sz w:val="28"/>
-                <w:szCs w:val="32"/>
-              </w:rPr>
-              <w:t xml:space="preserve"> No.– 55</w:t>
+            <w:r>
+              <w:rPr>
+                <w:rFonts w:cs="Arial"/>
+                <w:b/>
+                <w:sz w:val="28"/>
+                <w:szCs w:val="32"/>
+              </w:rPr>
+              <w:t>Krama Vaakyam No.– 55</w:t>
             </w:r>
           </w:p>
           <w:p>
@@ -6723,25 +5992,14 @@
                 <w:szCs w:val="32"/>
               </w:rPr>
             </w:pPr>
-            <w:proofErr w:type="spellStart"/>
-            <w:r>
-              <w:rPr>
-                <w:rFonts w:cs="Arial"/>
-                <w:b/>
-                <w:sz w:val="28"/>
-                <w:szCs w:val="32"/>
-              </w:rPr>
-              <w:t>Panchaati</w:t>
-            </w:r>
-            <w:proofErr w:type="spellEnd"/>
-            <w:r>
-              <w:rPr>
-                <w:rFonts w:cs="Arial"/>
-                <w:b/>
-                <w:sz w:val="28"/>
-                <w:szCs w:val="32"/>
-              </w:rPr>
-              <w:t xml:space="preserve"> No</w:t>
+            <w:r>
+              <w:rPr>
+                <w:rFonts w:cs="Arial"/>
+                <w:b/>
+                <w:sz w:val="28"/>
+                <w:szCs w:val="32"/>
+              </w:rPr>
+              <w:t>Panchaati No</w:t>
             </w:r>
             <w:r>
               <w:rPr>
@@ -6970,20 +6228,8 @@
                 <w:sz w:val="28"/>
                 <w:szCs w:val="32"/>
               </w:rPr>
-              <w:t xml:space="preserve">T.S.5.1.10.3 – </w:t>
-            </w:r>
-            <w:proofErr w:type="spellStart"/>
-            <w:r>
-              <w:rPr>
-                <w:rFonts w:cs="Arial"/>
-                <w:b/>
-                <w:color w:val="000000"/>
-                <w:sz w:val="28"/>
-                <w:szCs w:val="32"/>
-              </w:rPr>
-              <w:t>Kramam</w:t>
-            </w:r>
-            <w:proofErr w:type="spellEnd"/>
+              <w:t>T.S.5.1.10.3 – Kramam</w:t>
+            </w:r>
           </w:p>
           <w:p>
             <w:pPr>
@@ -7004,49 +6250,15 @@
                 <w:szCs w:val="32"/>
               </w:rPr>
             </w:pPr>
-            <w:proofErr w:type="spellStart"/>
-            <w:r>
-              <w:rPr>
-                <w:rFonts w:cs="Arial"/>
-                <w:b/>
-                <w:color w:val="000000"/>
-                <w:sz w:val="28"/>
-                <w:szCs w:val="32"/>
-              </w:rPr>
-              <w:t>Krama</w:t>
-            </w:r>
-            <w:proofErr w:type="spellEnd"/>
-            <w:r>
-              <w:rPr>
-                <w:rFonts w:cs="Arial"/>
-                <w:b/>
-                <w:color w:val="000000"/>
-                <w:sz w:val="28"/>
-                <w:szCs w:val="32"/>
-              </w:rPr>
-              <w:t xml:space="preserve"> </w:t>
-            </w:r>
-            <w:proofErr w:type="spellStart"/>
-            <w:r>
-              <w:rPr>
-                <w:rFonts w:cs="Arial"/>
-                <w:b/>
-                <w:color w:val="000000"/>
-                <w:sz w:val="28"/>
-                <w:szCs w:val="32"/>
-              </w:rPr>
-              <w:t>Vaakyam</w:t>
-            </w:r>
-            <w:proofErr w:type="spellEnd"/>
-            <w:r>
-              <w:rPr>
-                <w:rFonts w:cs="Arial"/>
-                <w:b/>
-                <w:color w:val="000000"/>
-                <w:sz w:val="28"/>
-                <w:szCs w:val="32"/>
-              </w:rPr>
-              <w:t xml:space="preserve"> No.– 3</w:t>
+            <w:r>
+              <w:rPr>
+                <w:rFonts w:cs="Arial"/>
+                <w:b/>
+                <w:color w:val="000000"/>
+                <w:sz w:val="28"/>
+                <w:szCs w:val="32"/>
+              </w:rPr>
+              <w:t>Krama Vaakyam No.– 3</w:t>
             </w:r>
           </w:p>
           <w:p>
@@ -7068,27 +6280,15 @@
                 <w:szCs w:val="32"/>
               </w:rPr>
             </w:pPr>
-            <w:proofErr w:type="spellStart"/>
-            <w:r>
-              <w:rPr>
-                <w:rFonts w:cs="Arial"/>
-                <w:b/>
-                <w:color w:val="000000"/>
-                <w:sz w:val="28"/>
-                <w:szCs w:val="32"/>
-              </w:rPr>
-              <w:t>Panchaati</w:t>
-            </w:r>
-            <w:proofErr w:type="spellEnd"/>
-            <w:r>
-              <w:rPr>
-                <w:rFonts w:cs="Arial"/>
-                <w:b/>
-                <w:color w:val="000000"/>
-                <w:sz w:val="28"/>
-                <w:szCs w:val="32"/>
-              </w:rPr>
-              <w:t xml:space="preserve"> No</w:t>
+            <w:r>
+              <w:rPr>
+                <w:rFonts w:cs="Arial"/>
+                <w:b/>
+                <w:color w:val="000000"/>
+                <w:sz w:val="28"/>
+                <w:szCs w:val="32"/>
+              </w:rPr>
+              <w:t>Panchaati No</w:t>
             </w:r>
             <w:r>
               <w:rPr>
@@ -7565,7 +6765,6 @@
         <w:lastRenderedPageBreak/>
         <w:t xml:space="preserve">TS </w:t>
       </w:r>
-      <w:proofErr w:type="spellStart"/>
       <w:r>
         <w:rPr>
           <w:b/>
@@ -7576,7 +6775,6 @@
         </w:rPr>
         <w:t>Krama</w:t>
       </w:r>
-      <w:proofErr w:type="spellEnd"/>
       <w:r>
         <w:rPr>
           <w:b/>
@@ -7585,29 +6783,7 @@
           <w:szCs w:val="30"/>
           <w:u w:val="single"/>
         </w:rPr>
-        <w:t xml:space="preserve"> </w:t>
-      </w:r>
-      <w:proofErr w:type="spellStart"/>
-      <w:r>
-        <w:rPr>
-          <w:b/>
-          <w:bCs/>
-          <w:sz w:val="30"/>
-          <w:szCs w:val="30"/>
-          <w:u w:val="single"/>
-        </w:rPr>
-        <w:t>Paatam</w:t>
-      </w:r>
-      <w:proofErr w:type="spellEnd"/>
-      <w:r>
-        <w:rPr>
-          <w:b/>
-          <w:bCs/>
-          <w:sz w:val="30"/>
-          <w:szCs w:val="30"/>
-          <w:u w:val="single"/>
-        </w:rPr>
-        <w:t xml:space="preserve"> – TS </w:t>
+        <w:t xml:space="preserve"> Paatam – TS </w:t>
       </w:r>
       <w:r>
         <w:rPr>
@@ -7943,7 +7119,7 @@
 </file>
 
 <file path=word/endnotes.xml><?xml version="1.0" encoding="utf-8"?>
-<w:endnotes xmlns:wpc="http://schemas.microsoft.com/office/word/2010/wordprocessingCanvas" xmlns:cx="http://schemas.microsoft.com/office/drawing/2014/chartex" xmlns:cx1="http://schemas.microsoft.com/office/drawing/2015/9/8/chartex" xmlns:mc="http://schemas.openxmlformats.org/markup-compatibility/2006" xmlns:o="urn:schemas-microsoft-com:office:office" xmlns:r="http://schemas.openxmlformats.org/officeDocument/2006/relationships" xmlns:m="http://schemas.openxmlformats.org/officeDocument/2006/math" xmlns:v="urn:schemas-microsoft-com:vml" xmlns:wp14="http://schemas.microsoft.com/office/word/2010/wordprocessingDrawing" xmlns:wp="http://schemas.openxmlformats.org/drawingml/2006/wordprocessingDrawing" xmlns:w10="urn:schemas-microsoft-com:office:word" xmlns:w="http://schemas.openxmlformats.org/wordprocessingml/2006/main" xmlns:w14="http://schemas.microsoft.com/office/word/2010/wordml" xmlns:w15="http://schemas.microsoft.com/office/word/2012/wordml" xmlns:w16se="http://schemas.microsoft.com/office/word/2015/wordml/symex" xmlns:wpg="http://schemas.microsoft.com/office/word/2010/wordprocessingGroup" xmlns:wpi="http://schemas.microsoft.com/office/word/2010/wordprocessingInk" xmlns:wne="http://schemas.microsoft.com/office/word/2006/wordml" xmlns:wps="http://schemas.microsoft.com/office/word/2010/wordprocessingShape" mc:Ignorable="w14 w15 w16se wp14">
+<w:endnotes xmlns:wpc="http://schemas.microsoft.com/office/word/2010/wordprocessingCanvas" xmlns:cx="http://schemas.microsoft.com/office/drawing/2014/chartex" xmlns:cx1="http://schemas.microsoft.com/office/drawing/2015/9/8/chartex" xmlns:cx2="http://schemas.microsoft.com/office/drawing/2015/10/21/chartex" xmlns:cx3="http://schemas.microsoft.com/office/drawing/2016/5/9/chartex" xmlns:cx4="http://schemas.microsoft.com/office/drawing/2016/5/10/chartex" xmlns:cx5="http://schemas.microsoft.com/office/drawing/2016/5/11/chartex" xmlns:cx6="http://schemas.microsoft.com/office/drawing/2016/5/12/chartex" xmlns:cx7="http://schemas.microsoft.com/office/drawing/2016/5/13/chartex" xmlns:cx8="http://schemas.microsoft.com/office/drawing/2016/5/14/chartex" xmlns:mc="http://schemas.openxmlformats.org/markup-compatibility/2006" xmlns:aink="http://schemas.microsoft.com/office/drawing/2016/ink" xmlns:am3d="http://schemas.microsoft.com/office/drawing/2017/model3d" xmlns:o="urn:schemas-microsoft-com:office:office" xmlns:oel="http://schemas.microsoft.com/office/2019/extlst" xmlns:r="http://schemas.openxmlformats.org/officeDocument/2006/relationships" xmlns:m="http://schemas.openxmlformats.org/officeDocument/2006/math" xmlns:v="urn:schemas-microsoft-com:vml" xmlns:wp14="http://schemas.microsoft.com/office/word/2010/wordprocessingDrawing" xmlns:wp="http://schemas.openxmlformats.org/drawingml/2006/wordprocessingDrawing" xmlns:w10="urn:schemas-microsoft-com:office:word" xmlns:w="http://schemas.openxmlformats.org/wordprocessingml/2006/main" xmlns:w14="http://schemas.microsoft.com/office/word/2010/wordml" xmlns:w15="http://schemas.microsoft.com/office/word/2012/wordml" xmlns:w16cex="http://schemas.microsoft.com/office/word/2018/wordml/cex" xmlns:w16cid="http://schemas.microsoft.com/office/word/2016/wordml/cid" xmlns:w16="http://schemas.microsoft.com/office/word/2018/wordml" xmlns:w16sdtdh="http://schemas.microsoft.com/office/word/2020/wordml/sdtdatahash" xmlns:w16se="http://schemas.microsoft.com/office/word/2015/wordml/symex" xmlns:wpg="http://schemas.microsoft.com/office/word/2010/wordprocessingGroup" xmlns:wpi="http://schemas.microsoft.com/office/word/2010/wordprocessingInk" xmlns:wne="http://schemas.microsoft.com/office/word/2006/wordml" xmlns:wps="http://schemas.microsoft.com/office/word/2010/wordprocessingShape" mc:Ignorable="w14 w15 w16se w16cid w16 w16cex w16sdtdh wp14">
   <w:endnote w:type="separator" w:id="-1">
     <w:p>
       <w:pPr>
@@ -7968,60 +7144,20 @@
 </file>
 
 <file path=word/footer1.xml><?xml version="1.0" encoding="utf-8"?>
-<w:ftr xmlns:wpc="http://schemas.microsoft.com/office/word/2010/wordprocessingCanvas" xmlns:cx="http://schemas.microsoft.com/office/drawing/2014/chartex" xmlns:cx1="http://schemas.microsoft.com/office/drawing/2015/9/8/chartex" xmlns:mc="http://schemas.openxmlformats.org/markup-compatibility/2006" xmlns:o="urn:schemas-microsoft-com:office:office" xmlns:r="http://schemas.openxmlformats.org/officeDocument/2006/relationships" xmlns:m="http://schemas.openxmlformats.org/officeDocument/2006/math" xmlns:v="urn:schemas-microsoft-com:vml" xmlns:wp14="http://schemas.microsoft.com/office/word/2010/wordprocessingDrawing" xmlns:wp="http://schemas.openxmlformats.org/drawingml/2006/wordprocessingDrawing" xmlns:w10="urn:schemas-microsoft-com:office:word" xmlns:w="http://schemas.openxmlformats.org/wordprocessingml/2006/main" xmlns:w14="http://schemas.microsoft.com/office/word/2010/wordml" xmlns:w15="http://schemas.microsoft.com/office/word/2012/wordml" xmlns:w16se="http://schemas.microsoft.com/office/word/2015/wordml/symex" xmlns:wpg="http://schemas.microsoft.com/office/word/2010/wordprocessingGroup" xmlns:wpi="http://schemas.microsoft.com/office/word/2010/wordprocessingInk" xmlns:wne="http://schemas.microsoft.com/office/word/2006/wordml" xmlns:wps="http://schemas.microsoft.com/office/word/2010/wordprocessingShape" mc:Ignorable="w14 w15 w16se wp14">
+<w:ftr xmlns:wpc="http://schemas.microsoft.com/office/word/2010/wordprocessingCanvas" xmlns:cx="http://schemas.microsoft.com/office/drawing/2014/chartex" xmlns:cx1="http://schemas.microsoft.com/office/drawing/2015/9/8/chartex" xmlns:cx2="http://schemas.microsoft.com/office/drawing/2015/10/21/chartex" xmlns:cx3="http://schemas.microsoft.com/office/drawing/2016/5/9/chartex" xmlns:cx4="http://schemas.microsoft.com/office/drawing/2016/5/10/chartex" xmlns:cx5="http://schemas.microsoft.com/office/drawing/2016/5/11/chartex" xmlns:cx6="http://schemas.microsoft.com/office/drawing/2016/5/12/chartex" xmlns:cx7="http://schemas.microsoft.com/office/drawing/2016/5/13/chartex" xmlns:cx8="http://schemas.microsoft.com/office/drawing/2016/5/14/chartex" xmlns:mc="http://schemas.openxmlformats.org/markup-compatibility/2006" xmlns:aink="http://schemas.microsoft.com/office/drawing/2016/ink" xmlns:am3d="http://schemas.microsoft.com/office/drawing/2017/model3d" xmlns:o="urn:schemas-microsoft-com:office:office" xmlns:oel="http://schemas.microsoft.com/office/2019/extlst" xmlns:r="http://schemas.openxmlformats.org/officeDocument/2006/relationships" xmlns:m="http://schemas.openxmlformats.org/officeDocument/2006/math" xmlns:v="urn:schemas-microsoft-com:vml" xmlns:wp14="http://schemas.microsoft.com/office/word/2010/wordprocessingDrawing" xmlns:wp="http://schemas.openxmlformats.org/drawingml/2006/wordprocessingDrawing" xmlns:w10="urn:schemas-microsoft-com:office:word" xmlns:w="http://schemas.openxmlformats.org/wordprocessingml/2006/main" xmlns:w14="http://schemas.microsoft.com/office/word/2010/wordml" xmlns:w15="http://schemas.microsoft.com/office/word/2012/wordml" xmlns:w16cex="http://schemas.microsoft.com/office/word/2018/wordml/cex" xmlns:w16cid="http://schemas.microsoft.com/office/word/2016/wordml/cid" xmlns:w16="http://schemas.microsoft.com/office/word/2018/wordml" xmlns:w16sdtdh="http://schemas.microsoft.com/office/word/2020/wordml/sdtdatahash" xmlns:w16se="http://schemas.microsoft.com/office/word/2015/wordml/symex" xmlns:wpg="http://schemas.microsoft.com/office/word/2010/wordprocessingGroup" xmlns:wpi="http://schemas.microsoft.com/office/word/2010/wordprocessingInk" xmlns:wne="http://schemas.microsoft.com/office/word/2006/wordml" xmlns:wps="http://schemas.microsoft.com/office/word/2010/wordprocessingShape" mc:Ignorable="w14 w15 w16se w16cid w16 w16cex w16sdtdh wp14">
   <w:p>
     <w:pPr>
       <w:pBdr>
         <w:top w:val="single" w:sz="4" w:space="1" w:color="auto"/>
       </w:pBdr>
       <w:jc w:val="right"/>
-      <w:rPr>
-        <w:b/>
-        <w:bCs/>
-      </w:rPr>
     </w:pPr>
     <w:r>
       <w:rPr>
         <w:b/>
         <w:bCs/>
       </w:rPr>
-      <w:tab/>
-    </w:r>
-    <w:r>
-      <w:rPr>
-        <w:b/>
-        <w:bCs/>
-      </w:rPr>
-      <w:tab/>
-    </w:r>
-    <w:r>
-      <w:rPr>
-        <w:b/>
-        <w:bCs/>
-      </w:rPr>
-      <w:tab/>
-    </w:r>
-    <w:r>
-      <w:rPr>
-        <w:b/>
-        <w:bCs/>
-      </w:rPr>
-      <w:tab/>
-    </w:r>
-    <w:r>
-      <w:rPr>
-        <w:b/>
-        <w:bCs/>
-      </w:rPr>
-      <w:tab/>
-    </w:r>
-    <w:r>
-      <w:rPr>
-        <w:b/>
-        <w:bCs/>
-      </w:rPr>
-      <w:tab/>
-      <w:t xml:space="preserve">              v</w:t>
+      <w:t>v</w:t>
     </w:r>
     <w:r>
       <w:rPr>
@@ -8042,6 +7178,13 @@
         <w:b/>
         <w:bCs/>
       </w:rPr>
+      <w:t xml:space="preserve"> </w:t>
+    </w:r>
+    <w:r>
+      <w:rPr>
+        <w:b/>
+        <w:bCs/>
+      </w:rPr>
       <w:tab/>
       <w:t xml:space="preserve"> </w:t>
     </w:r>
@@ -8053,6 +7196,9 @@
     </w:r>
     <w:r>
       <w:tab/>
+    </w:r>
+    <w:r>
+      <w:t xml:space="preserve">                  </w:t>
     </w:r>
     <w:r>
       <w:rPr>
@@ -8141,16 +7287,11 @@
       <w:fldChar w:fldCharType="end"/>
     </w:r>
   </w:p>
-  <w:p>
-    <w:pPr>
-      <w:pStyle w:val="Footer"/>
-    </w:pPr>
-  </w:p>
 </w:ftr>
 </file>
 
 <file path=word/footer2.xml><?xml version="1.0" encoding="utf-8"?>
-<w:ftr xmlns:wpc="http://schemas.microsoft.com/office/word/2010/wordprocessingCanvas" xmlns:cx="http://schemas.microsoft.com/office/drawing/2014/chartex" xmlns:cx1="http://schemas.microsoft.com/office/drawing/2015/9/8/chartex" xmlns:mc="http://schemas.openxmlformats.org/markup-compatibility/2006" xmlns:o="urn:schemas-microsoft-com:office:office" xmlns:r="http://schemas.openxmlformats.org/officeDocument/2006/relationships" xmlns:m="http://schemas.openxmlformats.org/officeDocument/2006/math" xmlns:v="urn:schemas-microsoft-com:vml" xmlns:wp14="http://schemas.microsoft.com/office/word/2010/wordprocessingDrawing" xmlns:wp="http://schemas.openxmlformats.org/drawingml/2006/wordprocessingDrawing" xmlns:w10="urn:schemas-microsoft-com:office:word" xmlns:w="http://schemas.openxmlformats.org/wordprocessingml/2006/main" xmlns:w14="http://schemas.microsoft.com/office/word/2010/wordml" xmlns:w15="http://schemas.microsoft.com/office/word/2012/wordml" xmlns:w16se="http://schemas.microsoft.com/office/word/2015/wordml/symex" xmlns:wpg="http://schemas.microsoft.com/office/word/2010/wordprocessingGroup" xmlns:wpi="http://schemas.microsoft.com/office/word/2010/wordprocessingInk" xmlns:wne="http://schemas.microsoft.com/office/word/2006/wordml" xmlns:wps="http://schemas.microsoft.com/office/word/2010/wordprocessingShape" mc:Ignorable="w14 w15 w16se wp14">
+<w:ftr xmlns:wpc="http://schemas.microsoft.com/office/word/2010/wordprocessingCanvas" xmlns:cx="http://schemas.microsoft.com/office/drawing/2014/chartex" xmlns:cx1="http://schemas.microsoft.com/office/drawing/2015/9/8/chartex" xmlns:cx2="http://schemas.microsoft.com/office/drawing/2015/10/21/chartex" xmlns:cx3="http://schemas.microsoft.com/office/drawing/2016/5/9/chartex" xmlns:cx4="http://schemas.microsoft.com/office/drawing/2016/5/10/chartex" xmlns:cx5="http://schemas.microsoft.com/office/drawing/2016/5/11/chartex" xmlns:cx6="http://schemas.microsoft.com/office/drawing/2016/5/12/chartex" xmlns:cx7="http://schemas.microsoft.com/office/drawing/2016/5/13/chartex" xmlns:cx8="http://schemas.microsoft.com/office/drawing/2016/5/14/chartex" xmlns:mc="http://schemas.openxmlformats.org/markup-compatibility/2006" xmlns:aink="http://schemas.microsoft.com/office/drawing/2016/ink" xmlns:am3d="http://schemas.microsoft.com/office/drawing/2017/model3d" xmlns:o="urn:schemas-microsoft-com:office:office" xmlns:oel="http://schemas.microsoft.com/office/2019/extlst" xmlns:r="http://schemas.openxmlformats.org/officeDocument/2006/relationships" xmlns:m="http://schemas.openxmlformats.org/officeDocument/2006/math" xmlns:v="urn:schemas-microsoft-com:vml" xmlns:wp14="http://schemas.microsoft.com/office/word/2010/wordprocessingDrawing" xmlns:wp="http://schemas.openxmlformats.org/drawingml/2006/wordprocessingDrawing" xmlns:w10="urn:schemas-microsoft-com:office:word" xmlns:w="http://schemas.openxmlformats.org/wordprocessingml/2006/main" xmlns:w14="http://schemas.microsoft.com/office/word/2010/wordml" xmlns:w15="http://schemas.microsoft.com/office/word/2012/wordml" xmlns:w16cex="http://schemas.microsoft.com/office/word/2018/wordml/cex" xmlns:w16cid="http://schemas.microsoft.com/office/word/2016/wordml/cid" xmlns:w16="http://schemas.microsoft.com/office/word/2018/wordml" xmlns:w16sdtdh="http://schemas.microsoft.com/office/word/2020/wordml/sdtdatahash" xmlns:w16se="http://schemas.microsoft.com/office/word/2015/wordml/symex" xmlns:wpg="http://schemas.microsoft.com/office/word/2010/wordprocessingGroup" xmlns:wpi="http://schemas.microsoft.com/office/word/2010/wordprocessingInk" xmlns:wne="http://schemas.microsoft.com/office/word/2006/wordml" xmlns:wps="http://schemas.microsoft.com/office/word/2010/wordprocessingShape" mc:Ignorable="w14 w15 w16se w16cid w16 w16cex w16sdtdh wp14">
   <w:p>
     <w:pPr>
       <w:pBdr>
@@ -8167,49 +7308,7 @@
         <w:b/>
         <w:bCs/>
       </w:rPr>
-      <w:tab/>
-    </w:r>
-    <w:r>
-      <w:rPr>
-        <w:b/>
-        <w:bCs/>
-      </w:rPr>
-      <w:tab/>
-    </w:r>
-    <w:r>
-      <w:rPr>
-        <w:b/>
-        <w:bCs/>
-      </w:rPr>
-      <w:tab/>
-    </w:r>
-    <w:r>
-      <w:rPr>
-        <w:b/>
-        <w:bCs/>
-      </w:rPr>
-      <w:tab/>
-    </w:r>
-    <w:r>
-      <w:rPr>
-        <w:b/>
-        <w:bCs/>
-      </w:rPr>
-      <w:tab/>
-    </w:r>
-    <w:r>
-      <w:rPr>
-        <w:b/>
-        <w:bCs/>
-      </w:rPr>
-      <w:tab/>
-    </w:r>
-    <w:r>
-      <w:rPr>
-        <w:b/>
-        <w:bCs/>
-      </w:rPr>
-      <w:t xml:space="preserve">              </w:t>
+      <w:t>www.</w:t>
     </w:r>
     <w:r>
       <w:rPr>
@@ -8223,7 +7322,14 @@
         <w:b/>
         <w:bCs/>
       </w:rPr>
-      <w:t>edavms@gmail.com</w:t>
+      <w:t>edavms</w:t>
+    </w:r>
+    <w:r>
+      <w:rPr>
+        <w:b/>
+        <w:bCs/>
+      </w:rPr>
+      <w:t>.in</w:t>
     </w:r>
     <w:r>
       <w:rPr>
@@ -8248,6 +7354,9 @@
     </w:r>
     <w:r>
       <w:tab/>
+    </w:r>
+    <w:r>
+      <w:t xml:space="preserve">                </w:t>
     </w:r>
     <w:r>
       <w:rPr>
@@ -8353,7 +7462,7 @@
 </file>
 
 <file path=word/footnotes.xml><?xml version="1.0" encoding="utf-8"?>
-<w:footnotes xmlns:wpc="http://schemas.microsoft.com/office/word/2010/wordprocessingCanvas" xmlns:cx="http://schemas.microsoft.com/office/drawing/2014/chartex" xmlns:cx1="http://schemas.microsoft.com/office/drawing/2015/9/8/chartex" xmlns:mc="http://schemas.openxmlformats.org/markup-compatibility/2006" xmlns:o="urn:schemas-microsoft-com:office:office" xmlns:r="http://schemas.openxmlformats.org/officeDocument/2006/relationships" xmlns:m="http://schemas.openxmlformats.org/officeDocument/2006/math" xmlns:v="urn:schemas-microsoft-com:vml" xmlns:wp14="http://schemas.microsoft.com/office/word/2010/wordprocessingDrawing" xmlns:wp="http://schemas.openxmlformats.org/drawingml/2006/wordprocessingDrawing" xmlns:w10="urn:schemas-microsoft-com:office:word" xmlns:w="http://schemas.openxmlformats.org/wordprocessingml/2006/main" xmlns:w14="http://schemas.microsoft.com/office/word/2010/wordml" xmlns:w15="http://schemas.microsoft.com/office/word/2012/wordml" xmlns:w16se="http://schemas.microsoft.com/office/word/2015/wordml/symex" xmlns:wpg="http://schemas.microsoft.com/office/word/2010/wordprocessingGroup" xmlns:wpi="http://schemas.microsoft.com/office/word/2010/wordprocessingInk" xmlns:wne="http://schemas.microsoft.com/office/word/2006/wordml" xmlns:wps="http://schemas.microsoft.com/office/word/2010/wordprocessingShape" mc:Ignorable="w14 w15 w16se wp14">
+<w:footnotes xmlns:wpc="http://schemas.microsoft.com/office/word/2010/wordprocessingCanvas" xmlns:cx="http://schemas.microsoft.com/office/drawing/2014/chartex" xmlns:cx1="http://schemas.microsoft.com/office/drawing/2015/9/8/chartex" xmlns:cx2="http://schemas.microsoft.com/office/drawing/2015/10/21/chartex" xmlns:cx3="http://schemas.microsoft.com/office/drawing/2016/5/9/chartex" xmlns:cx4="http://schemas.microsoft.com/office/drawing/2016/5/10/chartex" xmlns:cx5="http://schemas.microsoft.com/office/drawing/2016/5/11/chartex" xmlns:cx6="http://schemas.microsoft.com/office/drawing/2016/5/12/chartex" xmlns:cx7="http://schemas.microsoft.com/office/drawing/2016/5/13/chartex" xmlns:cx8="http://schemas.microsoft.com/office/drawing/2016/5/14/chartex" xmlns:mc="http://schemas.openxmlformats.org/markup-compatibility/2006" xmlns:aink="http://schemas.microsoft.com/office/drawing/2016/ink" xmlns:am3d="http://schemas.microsoft.com/office/drawing/2017/model3d" xmlns:o="urn:schemas-microsoft-com:office:office" xmlns:oel="http://schemas.microsoft.com/office/2019/extlst" xmlns:r="http://schemas.openxmlformats.org/officeDocument/2006/relationships" xmlns:m="http://schemas.openxmlformats.org/officeDocument/2006/math" xmlns:v="urn:schemas-microsoft-com:vml" xmlns:wp14="http://schemas.microsoft.com/office/word/2010/wordprocessingDrawing" xmlns:wp="http://schemas.openxmlformats.org/drawingml/2006/wordprocessingDrawing" xmlns:w10="urn:schemas-microsoft-com:office:word" xmlns:w="http://schemas.openxmlformats.org/wordprocessingml/2006/main" xmlns:w14="http://schemas.microsoft.com/office/word/2010/wordml" xmlns:w15="http://schemas.microsoft.com/office/word/2012/wordml" xmlns:w16cex="http://schemas.microsoft.com/office/word/2018/wordml/cex" xmlns:w16cid="http://schemas.microsoft.com/office/word/2016/wordml/cid" xmlns:w16="http://schemas.microsoft.com/office/word/2018/wordml" xmlns:w16sdtdh="http://schemas.microsoft.com/office/word/2020/wordml/sdtdatahash" xmlns:w16se="http://schemas.microsoft.com/office/word/2015/wordml/symex" xmlns:wpg="http://schemas.microsoft.com/office/word/2010/wordprocessingGroup" xmlns:wpi="http://schemas.microsoft.com/office/word/2010/wordprocessingInk" xmlns:wne="http://schemas.microsoft.com/office/word/2006/wordml" xmlns:wps="http://schemas.microsoft.com/office/word/2010/wordprocessingShape" mc:Ignorable="w14 w15 w16se w16cid w16 w16cex w16sdtdh wp14">
   <w:footnote w:type="separator" w:id="-1">
     <w:p>
       <w:pPr>
@@ -8378,7 +7487,7 @@
 </file>
 
 <file path=word/header1.xml><?xml version="1.0" encoding="utf-8"?>
-<w:hdr xmlns:wpc="http://schemas.microsoft.com/office/word/2010/wordprocessingCanvas" xmlns:cx="http://schemas.microsoft.com/office/drawing/2014/chartex" xmlns:cx1="http://schemas.microsoft.com/office/drawing/2015/9/8/chartex" xmlns:mc="http://schemas.openxmlformats.org/markup-compatibility/2006" xmlns:o="urn:schemas-microsoft-com:office:office" xmlns:r="http://schemas.openxmlformats.org/officeDocument/2006/relationships" xmlns:m="http://schemas.openxmlformats.org/officeDocument/2006/math" xmlns:v="urn:schemas-microsoft-com:vml" xmlns:wp14="http://schemas.microsoft.com/office/word/2010/wordprocessingDrawing" xmlns:wp="http://schemas.openxmlformats.org/drawingml/2006/wordprocessingDrawing" xmlns:w10="urn:schemas-microsoft-com:office:word" xmlns:w="http://schemas.openxmlformats.org/wordprocessingml/2006/main" xmlns:w14="http://schemas.microsoft.com/office/word/2010/wordml" xmlns:w15="http://schemas.microsoft.com/office/word/2012/wordml" xmlns:w16se="http://schemas.microsoft.com/office/word/2015/wordml/symex" xmlns:wpg="http://schemas.microsoft.com/office/word/2010/wordprocessingGroup" xmlns:wpi="http://schemas.microsoft.com/office/word/2010/wordprocessingInk" xmlns:wne="http://schemas.microsoft.com/office/word/2006/wordml" xmlns:wps="http://schemas.microsoft.com/office/word/2010/wordprocessingShape" mc:Ignorable="w14 w15 w16se wp14">
+<w:hdr xmlns:wpc="http://schemas.microsoft.com/office/word/2010/wordprocessingCanvas" xmlns:cx="http://schemas.microsoft.com/office/drawing/2014/chartex" xmlns:cx1="http://schemas.microsoft.com/office/drawing/2015/9/8/chartex" xmlns:cx2="http://schemas.microsoft.com/office/drawing/2015/10/21/chartex" xmlns:cx3="http://schemas.microsoft.com/office/drawing/2016/5/9/chartex" xmlns:cx4="http://schemas.microsoft.com/office/drawing/2016/5/10/chartex" xmlns:cx5="http://schemas.microsoft.com/office/drawing/2016/5/11/chartex" xmlns:cx6="http://schemas.microsoft.com/office/drawing/2016/5/12/chartex" xmlns:cx7="http://schemas.microsoft.com/office/drawing/2016/5/13/chartex" xmlns:cx8="http://schemas.microsoft.com/office/drawing/2016/5/14/chartex" xmlns:mc="http://schemas.openxmlformats.org/markup-compatibility/2006" xmlns:aink="http://schemas.microsoft.com/office/drawing/2016/ink" xmlns:am3d="http://schemas.microsoft.com/office/drawing/2017/model3d" xmlns:o="urn:schemas-microsoft-com:office:office" xmlns:oel="http://schemas.microsoft.com/office/2019/extlst" xmlns:r="http://schemas.openxmlformats.org/officeDocument/2006/relationships" xmlns:m="http://schemas.openxmlformats.org/officeDocument/2006/math" xmlns:v="urn:schemas-microsoft-com:vml" xmlns:wp14="http://schemas.microsoft.com/office/word/2010/wordprocessingDrawing" xmlns:wp="http://schemas.openxmlformats.org/drawingml/2006/wordprocessingDrawing" xmlns:w10="urn:schemas-microsoft-com:office:word" xmlns:w="http://schemas.openxmlformats.org/wordprocessingml/2006/main" xmlns:w14="http://schemas.microsoft.com/office/word/2010/wordml" xmlns:w15="http://schemas.microsoft.com/office/word/2012/wordml" xmlns:w16cex="http://schemas.microsoft.com/office/word/2018/wordml/cex" xmlns:w16cid="http://schemas.microsoft.com/office/word/2016/wordml/cid" xmlns:w16="http://schemas.microsoft.com/office/word/2018/wordml" xmlns:w16sdtdh="http://schemas.microsoft.com/office/word/2020/wordml/sdtdatahash" xmlns:w16se="http://schemas.microsoft.com/office/word/2015/wordml/symex" xmlns:wpg="http://schemas.microsoft.com/office/word/2010/wordprocessingGroup" xmlns:wpi="http://schemas.microsoft.com/office/word/2010/wordprocessingInk" xmlns:wne="http://schemas.microsoft.com/office/word/2006/wordml" xmlns:wps="http://schemas.microsoft.com/office/word/2010/wordprocessingShape" mc:Ignorable="w14 w15 w16se w16cid w16 w16cex w16sdtdh wp14">
   <w:p>
     <w:pPr>
       <w:pStyle w:val="Header"/>
@@ -8391,7 +7500,7 @@
 </file>
 
 <file path=word/header2.xml><?xml version="1.0" encoding="utf-8"?>
-<w:hdr xmlns:wpc="http://schemas.microsoft.com/office/word/2010/wordprocessingCanvas" xmlns:cx="http://schemas.microsoft.com/office/drawing/2014/chartex" xmlns:cx1="http://schemas.microsoft.com/office/drawing/2015/9/8/chartex" xmlns:mc="http://schemas.openxmlformats.org/markup-compatibility/2006" xmlns:o="urn:schemas-microsoft-com:office:office" xmlns:r="http://schemas.openxmlformats.org/officeDocument/2006/relationships" xmlns:m="http://schemas.openxmlformats.org/officeDocument/2006/math" xmlns:v="urn:schemas-microsoft-com:vml" xmlns:wp14="http://schemas.microsoft.com/office/word/2010/wordprocessingDrawing" xmlns:wp="http://schemas.openxmlformats.org/drawingml/2006/wordprocessingDrawing" xmlns:w10="urn:schemas-microsoft-com:office:word" xmlns:w="http://schemas.openxmlformats.org/wordprocessingml/2006/main" xmlns:w14="http://schemas.microsoft.com/office/word/2010/wordml" xmlns:w15="http://schemas.microsoft.com/office/word/2012/wordml" xmlns:w16se="http://schemas.microsoft.com/office/word/2015/wordml/symex" xmlns:wpg="http://schemas.microsoft.com/office/word/2010/wordprocessingGroup" xmlns:wpi="http://schemas.microsoft.com/office/word/2010/wordprocessingInk" xmlns:wne="http://schemas.microsoft.com/office/word/2006/wordml" xmlns:wps="http://schemas.microsoft.com/office/word/2010/wordprocessingShape" mc:Ignorable="w14 w15 w16se wp14">
+<w:hdr xmlns:wpc="http://schemas.microsoft.com/office/word/2010/wordprocessingCanvas" xmlns:cx="http://schemas.microsoft.com/office/drawing/2014/chartex" xmlns:cx1="http://schemas.microsoft.com/office/drawing/2015/9/8/chartex" xmlns:cx2="http://schemas.microsoft.com/office/drawing/2015/10/21/chartex" xmlns:cx3="http://schemas.microsoft.com/office/drawing/2016/5/9/chartex" xmlns:cx4="http://schemas.microsoft.com/office/drawing/2016/5/10/chartex" xmlns:cx5="http://schemas.microsoft.com/office/drawing/2016/5/11/chartex" xmlns:cx6="http://schemas.microsoft.com/office/drawing/2016/5/12/chartex" xmlns:cx7="http://schemas.microsoft.com/office/drawing/2016/5/13/chartex" xmlns:cx8="http://schemas.microsoft.com/office/drawing/2016/5/14/chartex" xmlns:mc="http://schemas.openxmlformats.org/markup-compatibility/2006" xmlns:aink="http://schemas.microsoft.com/office/drawing/2016/ink" xmlns:am3d="http://schemas.microsoft.com/office/drawing/2017/model3d" xmlns:o="urn:schemas-microsoft-com:office:office" xmlns:oel="http://schemas.microsoft.com/office/2019/extlst" xmlns:r="http://schemas.openxmlformats.org/officeDocument/2006/relationships" xmlns:m="http://schemas.openxmlformats.org/officeDocument/2006/math" xmlns:v="urn:schemas-microsoft-com:vml" xmlns:wp14="http://schemas.microsoft.com/office/word/2010/wordprocessingDrawing" xmlns:wp="http://schemas.openxmlformats.org/drawingml/2006/wordprocessingDrawing" xmlns:w10="urn:schemas-microsoft-com:office:word" xmlns:w="http://schemas.openxmlformats.org/wordprocessingml/2006/main" xmlns:w14="http://schemas.microsoft.com/office/word/2010/wordml" xmlns:w15="http://schemas.microsoft.com/office/word/2012/wordml" xmlns:w16cex="http://schemas.microsoft.com/office/word/2018/wordml/cex" xmlns:w16cid="http://schemas.microsoft.com/office/word/2016/wordml/cid" xmlns:w16="http://schemas.microsoft.com/office/word/2018/wordml" xmlns:w16sdtdh="http://schemas.microsoft.com/office/word/2020/wordml/sdtdatahash" xmlns:w16se="http://schemas.microsoft.com/office/word/2015/wordml/symex" xmlns:wpg="http://schemas.microsoft.com/office/word/2010/wordprocessingGroup" xmlns:wpi="http://schemas.microsoft.com/office/word/2010/wordprocessingInk" xmlns:wne="http://schemas.microsoft.com/office/word/2006/wordml" xmlns:wps="http://schemas.microsoft.com/office/word/2010/wordprocessingShape" mc:Ignorable="w14 w15 w16se w16cid w16 w16cex w16sdtdh wp14">
   <w:p>
     <w:pPr>
       <w:pStyle w:val="Header"/>
@@ -8404,7 +7513,7 @@
 </file>
 
 <file path=word/styles.xml><?xml version="1.0" encoding="utf-8"?>
-<w:styles xmlns:mc="http://schemas.openxmlformats.org/markup-compatibility/2006" xmlns:r="http://schemas.openxmlformats.org/officeDocument/2006/relationships" xmlns:w="http://schemas.openxmlformats.org/wordprocessingml/2006/main" xmlns:w14="http://schemas.microsoft.com/office/word/2010/wordml" xmlns:w15="http://schemas.microsoft.com/office/word/2012/wordml" xmlns:w16se="http://schemas.microsoft.com/office/word/2015/wordml/symex" mc:Ignorable="w14 w15 w16se">
+<w:styles xmlns:mc="http://schemas.openxmlformats.org/markup-compatibility/2006" xmlns:r="http://schemas.openxmlformats.org/officeDocument/2006/relationships" xmlns:w="http://schemas.openxmlformats.org/wordprocessingml/2006/main" xmlns:w14="http://schemas.microsoft.com/office/word/2010/wordml" xmlns:w15="http://schemas.microsoft.com/office/word/2012/wordml" xmlns:w16cex="http://schemas.microsoft.com/office/word/2018/wordml/cex" xmlns:w16cid="http://schemas.microsoft.com/office/word/2016/wordml/cid" xmlns:w16="http://schemas.microsoft.com/office/word/2018/wordml" xmlns:w16sdtdh="http://schemas.microsoft.com/office/word/2020/wordml/sdtdatahash" xmlns:w16se="http://schemas.microsoft.com/office/word/2015/wordml/symex" mc:Ignorable="w14 w15 w16se w16cid w16 w16cex w16sdtdh">
   <w:docDefaults>
     <w:rPrDefault>
       <w:rPr>
@@ -8414,7 +7523,7 @@
     </w:rPrDefault>
     <w:pPrDefault/>
   </w:docDefaults>
-  <w:latentStyles w:defLockedState="0" w:defUIPriority="99" w:defSemiHidden="0" w:defUnhideWhenUsed="0" w:defQFormat="0" w:count="371">
+  <w:latentStyles w:defLockedState="0" w:defUIPriority="99" w:defSemiHidden="0" w:defUnhideWhenUsed="0" w:defQFormat="0" w:count="376">
     <w:lsdException w:name="Normal" w:uiPriority="0" w:qFormat="1"/>
     <w:lsdException w:name="heading 1" w:uiPriority="9" w:qFormat="1"/>
     <w:lsdException w:name="heading 2" w:semiHidden="1" w:uiPriority="9" w:unhideWhenUsed="1" w:qFormat="1"/>
@@ -8520,7 +7629,6 @@
     <w:lsdException w:name="HTML Sample" w:semiHidden="1" w:unhideWhenUsed="1"/>
     <w:lsdException w:name="HTML Typewriter" w:semiHidden="1" w:unhideWhenUsed="1"/>
     <w:lsdException w:name="HTML Variable" w:semiHidden="1" w:unhideWhenUsed="1"/>
-    <w:lsdException w:name="Normal Table" w:semiHidden="1" w:unhideWhenUsed="1"/>
     <w:lsdException w:name="annotation subject" w:semiHidden="1" w:unhideWhenUsed="1"/>
     <w:lsdException w:name="No List" w:semiHidden="1" w:unhideWhenUsed="1"/>
     <w:lsdException w:name="Outline List 1" w:semiHidden="1" w:unhideWhenUsed="1"/>
@@ -8563,11 +7671,8 @@
     <w:lsdException w:name="Table Contemporary" w:semiHidden="1" w:unhideWhenUsed="1"/>
     <w:lsdException w:name="Table Elegant" w:semiHidden="1" w:unhideWhenUsed="1"/>
     <w:lsdException w:name="Table Professional" w:semiHidden="1" w:unhideWhenUsed="1"/>
-    <w:lsdException w:name="Table Subtle 1" w:semiHidden="1" w:unhideWhenUsed="1"/>
     <w:lsdException w:name="Table Subtle 2" w:semiHidden="1" w:unhideWhenUsed="1"/>
     <w:lsdException w:name="Table Web 1" w:semiHidden="1" w:unhideWhenUsed="1"/>
-    <w:lsdException w:name="Table Web 2" w:semiHidden="1" w:unhideWhenUsed="1"/>
-    <w:lsdException w:name="Table Web 3" w:semiHidden="1" w:unhideWhenUsed="1"/>
     <w:lsdException w:name="Balloon Text" w:semiHidden="1" w:unhideWhenUsed="1"/>
     <w:lsdException w:name="Table Grid" w:uiPriority="59"/>
     <w:lsdException w:name="Table Theme" w:semiHidden="1" w:unhideWhenUsed="1"/>
@@ -8786,6 +7891,11 @@
     <w:lsdException w:name="List Table 5 Dark Accent 6" w:uiPriority="50"/>
     <w:lsdException w:name="List Table 6 Colorful Accent 6" w:uiPriority="51"/>
     <w:lsdException w:name="List Table 7 Colorful Accent 6" w:uiPriority="52"/>
+    <w:lsdException w:name="Mention" w:semiHidden="1" w:unhideWhenUsed="1"/>
+    <w:lsdException w:name="Smart Hyperlink" w:semiHidden="1" w:unhideWhenUsed="1"/>
+    <w:lsdException w:name="Hashtag" w:semiHidden="1" w:unhideWhenUsed="1"/>
+    <w:lsdException w:name="Unresolved Mention" w:semiHidden="1" w:unhideWhenUsed="1"/>
+    <w:lsdException w:name="Smart Link" w:semiHidden="1" w:unhideWhenUsed="1"/>
   </w:latentStyles>
   <w:style w:type="paragraph" w:default="1" w:styleId="Normal">
     <w:name w:val="Normal"/>

</xml_diff>